<commit_message>
Fixed something. Tried more on the build system. Does not work for now.
</commit_message>
<xml_diff>
--- a/Documents/Analysen/SoftwareRequirementsSpecification.docx
+++ b/Documents/Analysen/SoftwareRequirementsSpecification.docx
@@ -1,6 +1,6 @@
 
 <file path=word/document.xml><?xml version="1.0" encoding="utf-8"?>
-<w:document xmlns:wpc="http://schemas.microsoft.com/office/word/2010/wordprocessingCanvas" xmlns:mo="http://schemas.microsoft.com/office/mac/office/2008/main" xmlns:mc="http://schemas.openxmlformats.org/markup-compatibility/2006" xmlns:mv="urn:schemas-microsoft-com:mac:vml" xmlns:o="urn:schemas-microsoft-com:office:office" xmlns:r="http://schemas.openxmlformats.org/officeDocument/2006/relationships" xmlns:m="http://schemas.openxmlformats.org/officeDocument/2006/math" xmlns:v="urn:schemas-microsoft-com:vml" xmlns:wp14="http://schemas.microsoft.com/office/word/2010/wordprocessingDrawing" xmlns:wp="http://schemas.openxmlformats.org/drawingml/2006/wordprocessingDrawing" xmlns:w10="urn:schemas-microsoft-com:office:word" xmlns:w="http://schemas.openxmlformats.org/wordprocessingml/2006/main" xmlns:w14="http://schemas.microsoft.com/office/word/2010/wordml" xmlns:wpg="http://schemas.microsoft.com/office/word/2010/wordprocessingGroup" xmlns:wpi="http://schemas.microsoft.com/office/word/2010/wordprocessingInk" xmlns:wne="http://schemas.microsoft.com/office/word/2006/wordml" xmlns:wps="http://schemas.microsoft.com/office/word/2010/wordprocessingShape" mc:Ignorable="w14 wp14">
+<w:document xmlns:wpc="http://schemas.microsoft.com/office/word/2010/wordprocessingCanvas" xmlns:mc="http://schemas.openxmlformats.org/markup-compatibility/2006" xmlns:o="urn:schemas-microsoft-com:office:office" xmlns:r="http://schemas.openxmlformats.org/officeDocument/2006/relationships" xmlns:m="http://schemas.openxmlformats.org/officeDocument/2006/math" xmlns:v="urn:schemas-microsoft-com:vml" xmlns:wp14="http://schemas.microsoft.com/office/word/2010/wordprocessingDrawing" xmlns:wp="http://schemas.openxmlformats.org/drawingml/2006/wordprocessingDrawing" xmlns:w10="urn:schemas-microsoft-com:office:word" xmlns:w="http://schemas.openxmlformats.org/wordprocessingml/2006/main" xmlns:w14="http://schemas.microsoft.com/office/word/2010/wordml" xmlns:w15="http://schemas.microsoft.com/office/word/2012/wordml" xmlns:wpg="http://schemas.microsoft.com/office/word/2010/wordprocessingGroup" xmlns:wpi="http://schemas.microsoft.com/office/word/2010/wordprocessingInk" xmlns:wne="http://schemas.microsoft.com/office/word/2006/wordml" xmlns:wps="http://schemas.microsoft.com/office/word/2010/wordprocessingShape" mc:Ignorable="w14 w15 wp14">
   <w:body>
     <w:p>
       <w:pPr>
@@ -14,8 +14,21 @@
       <w:pPr>
         <w:pStyle w:val="Titel"/>
       </w:pPr>
-      <w:r>
-        <w:t>Fusee Authoring Tools für Cinema 4D</w:t>
+      <w:proofErr w:type="spellStart"/>
+      <w:r>
+        <w:t>Fusee</w:t>
+      </w:r>
+      <w:proofErr w:type="spellEnd"/>
+      <w:r>
+        <w:t xml:space="preserve"> </w:t>
+      </w:r>
+      <w:proofErr w:type="spellStart"/>
+      <w:r>
+        <w:t>Authoring</w:t>
+      </w:r>
+      <w:proofErr w:type="spellEnd"/>
+      <w:r>
+        <w:t xml:space="preserve"> Tools für Cinema 4D</w:t>
       </w:r>
     </w:p>
     <w:p/>
@@ -43,7 +56,47 @@
           <w:sz w:val="28"/>
           <w:szCs w:val="28"/>
         </w:rPr>
-        <w:t>Name: Fusee Authoring Tools</w:t>
+        <w:t xml:space="preserve">Name: </w:t>
+      </w:r>
+      <w:proofErr w:type="spellStart"/>
+      <w:r>
+        <w:rPr>
+          <w:rFonts w:ascii="Helvetica" w:hAnsi="Helvetica" w:cs="Helvetica"/>
+          <w:color w:val="1C1C1C"/>
+          <w:sz w:val="28"/>
+          <w:szCs w:val="28"/>
+        </w:rPr>
+        <w:t>Fusee</w:t>
+      </w:r>
+      <w:proofErr w:type="spellEnd"/>
+      <w:r>
+        <w:rPr>
+          <w:rFonts w:ascii="Helvetica" w:hAnsi="Helvetica" w:cs="Helvetica"/>
+          <w:color w:val="1C1C1C"/>
+          <w:sz w:val="28"/>
+          <w:szCs w:val="28"/>
+        </w:rPr>
+        <w:t xml:space="preserve"> </w:t>
+      </w:r>
+      <w:proofErr w:type="spellStart"/>
+      <w:r>
+        <w:rPr>
+          <w:rFonts w:ascii="Helvetica" w:hAnsi="Helvetica" w:cs="Helvetica"/>
+          <w:color w:val="1C1C1C"/>
+          <w:sz w:val="28"/>
+          <w:szCs w:val="28"/>
+        </w:rPr>
+        <w:t>Authoring</w:t>
+      </w:r>
+      <w:proofErr w:type="spellEnd"/>
+      <w:r>
+        <w:rPr>
+          <w:rFonts w:ascii="Helvetica" w:hAnsi="Helvetica" w:cs="Helvetica"/>
+          <w:color w:val="1C1C1C"/>
+          <w:sz w:val="28"/>
+          <w:szCs w:val="28"/>
+        </w:rPr>
+        <w:t xml:space="preserve"> Tools</w:t>
       </w:r>
     </w:p>
     <w:p>
@@ -118,13 +171,70 @@
     </w:p>
     <w:p>
       <w:r>
-        <w:t>Die Fusee Authoring Tools for Cinema 4D entstehen während einer Masterarbeit an der Hochschule Furtwangen. Das Projekt wird von Dominik Steffen (Medieninformatik) umgesetzt. Der Bearbeitungszeitraum erstreckt sich auf das Wintersemester 14/15.</w:t>
-      </w:r>
-    </w:p>
-    <w:p/>
-    <w:p>
-      <w:r>
-        <w:t>Dieses Dokument beschreibt die Anforderungen an das Projekt Fusee Authoring Tools for Cinema 4D. Unter der Berücksichtigung einer Stakeholder Analyse unter Game Developern werden verschiedene Funkti</w:t>
+        <w:t xml:space="preserve">Die </w:t>
+      </w:r>
+      <w:proofErr w:type="spellStart"/>
+      <w:r>
+        <w:t>Fusee</w:t>
+      </w:r>
+      <w:proofErr w:type="spellEnd"/>
+      <w:r>
+        <w:t xml:space="preserve"> </w:t>
+      </w:r>
+      <w:proofErr w:type="spellStart"/>
+      <w:r>
+        <w:t>Authoring</w:t>
+      </w:r>
+      <w:proofErr w:type="spellEnd"/>
+      <w:r>
+        <w:t xml:space="preserve"> Tools </w:t>
+      </w:r>
+      <w:proofErr w:type="spellStart"/>
+      <w:r>
+        <w:t>for</w:t>
+      </w:r>
+      <w:proofErr w:type="spellEnd"/>
+      <w:r>
+        <w:t xml:space="preserve"> Cinema 4D entstehen während einer Masterarbeit an der Hochschule Furtwangen. Das Projekt wird von Dominik Steffen (Medieninformatik) umgesetzt. Der Bearbeitungszeitraum erstreckt sich auf das Wintersemester 14/15.</w:t>
+      </w:r>
+      <w:bookmarkStart w:id="0" w:name="_GoBack"/>
+      <w:bookmarkEnd w:id="0"/>
+    </w:p>
+    <w:p>
+      <w:r>
+        <w:t xml:space="preserve">Dieses Dokument beschreibt die Anforderungen an das Projekt </w:t>
+      </w:r>
+      <w:proofErr w:type="spellStart"/>
+      <w:r>
+        <w:t>Fusee</w:t>
+      </w:r>
+      <w:proofErr w:type="spellEnd"/>
+      <w:r>
+        <w:t xml:space="preserve"> </w:t>
+      </w:r>
+      <w:proofErr w:type="spellStart"/>
+      <w:r>
+        <w:t>Authoring</w:t>
+      </w:r>
+      <w:proofErr w:type="spellEnd"/>
+      <w:r>
+        <w:t xml:space="preserve"> Tools </w:t>
+      </w:r>
+      <w:proofErr w:type="spellStart"/>
+      <w:r>
+        <w:t>for</w:t>
+      </w:r>
+      <w:proofErr w:type="spellEnd"/>
+      <w:r>
+        <w:t xml:space="preserve"> Cinema 4D. Unter der Berücksichtigung einer Stakeholder Analyse unter Game </w:t>
+      </w:r>
+      <w:proofErr w:type="spellStart"/>
+      <w:r>
+        <w:t>Developern</w:t>
+      </w:r>
+      <w:proofErr w:type="spellEnd"/>
+      <w:r>
+        <w:t xml:space="preserve"> werden verschiedene Funkti</w:t>
       </w:r>
       <w:r>
         <w:t>onen des Tools herausgearbeitet und beschrieben</w:t>
@@ -143,7 +253,63 @@
     </w:p>
     <w:p>
       <w:r>
-        <w:t>Das Softwareprojekt wird als Plugin für Cinema 4D und als Bibliothek und Ergänzung des bereits bestehenden Uniplug Projektes im Rahmen des Fusee Game Engine Projektes entwickelt. Uniplug bietet bereits ein gewisses Maß an basis Funktionalität ium Plugins für Cinema 4D in .Net bzw. C# zu erstellen. Diese Funktionalität wird erweitert um dem Funktionsumfang der Anforderungen zu entsprechen.</w:t>
+        <w:t xml:space="preserve">Das Softwareprojekt wird als </w:t>
+      </w:r>
+      <w:proofErr w:type="spellStart"/>
+      <w:r>
+        <w:t>Plugin</w:t>
+      </w:r>
+      <w:proofErr w:type="spellEnd"/>
+      <w:r>
+        <w:t xml:space="preserve"> für Cinema 4D und als Bibliothek und Ergänzung des bereits bestehenden </w:t>
+      </w:r>
+      <w:proofErr w:type="spellStart"/>
+      <w:r>
+        <w:t>Uniplug</w:t>
+      </w:r>
+      <w:proofErr w:type="spellEnd"/>
+      <w:r>
+        <w:t xml:space="preserve"> Projektes im Rahmen des </w:t>
+      </w:r>
+      <w:proofErr w:type="spellStart"/>
+      <w:r>
+        <w:t>Fusee</w:t>
+      </w:r>
+      <w:proofErr w:type="spellEnd"/>
+      <w:r>
+        <w:t xml:space="preserve"> Game Engine Projektes entwickelt. </w:t>
+      </w:r>
+      <w:proofErr w:type="spellStart"/>
+      <w:r>
+        <w:t>Uniplug</w:t>
+      </w:r>
+      <w:proofErr w:type="spellEnd"/>
+      <w:r>
+        <w:t xml:space="preserve"> bietet bereits ein gewisses Maß an </w:t>
+      </w:r>
+      <w:proofErr w:type="spellStart"/>
+      <w:r>
+        <w:t>basis</w:t>
+      </w:r>
+      <w:proofErr w:type="spellEnd"/>
+      <w:r>
+        <w:t xml:space="preserve"> Funktionalität </w:t>
+      </w:r>
+      <w:proofErr w:type="spellStart"/>
+      <w:r>
+        <w:t>ium</w:t>
+      </w:r>
+      <w:proofErr w:type="spellEnd"/>
+      <w:r>
+        <w:t xml:space="preserve"> </w:t>
+      </w:r>
+      <w:proofErr w:type="spellStart"/>
+      <w:r>
+        <w:t>Plugins</w:t>
+      </w:r>
+      <w:proofErr w:type="spellEnd"/>
+      <w:r>
+        <w:t xml:space="preserve"> für Cinema 4D in .Net bzw. C# zu erstellen. Diese Funktionalität wird erweitert um dem Funktionsumfang der Anforderungen zu entsprechen.</w:t>
       </w:r>
     </w:p>
     <w:p>
@@ -156,27 +322,103 @@
     </w:p>
     <w:p>
       <w:r>
-        <w:t>FUSEE / Fusee = Furtwangen University Simulation and Entertainment Engine</w:t>
-      </w:r>
-    </w:p>
-    <w:p>
-      <w:r>
-        <w:t>C4D = Cinema 4D, Software von Maxon</w:t>
-      </w:r>
-    </w:p>
-    <w:p>
-      <w:r>
-        <w:t>Fusee Authoring Tools for Cinema 4D = Plugin welches im Rahmen dieses Projektes entsteht</w:t>
-      </w:r>
-    </w:p>
-    <w:p>
-      <w:r>
-        <w:t>Fusee Authoring Tools = Bibliothek welche im Rahmen dieses Projektes entsteht</w:t>
-      </w:r>
-    </w:p>
-    <w:p>
-      <w:r>
-        <w:t>Uniplug = Bereits bestehendes Projekt welches das Erstellen Plugins mit Hilfe von C# für Cinema 4D erlaubt.</w:t>
+        <w:t xml:space="preserve">FUSEE / </w:t>
+      </w:r>
+      <w:proofErr w:type="spellStart"/>
+      <w:r>
+        <w:t>Fusee</w:t>
+      </w:r>
+      <w:proofErr w:type="spellEnd"/>
+      <w:r>
+        <w:t xml:space="preserve"> = Furtwangen University Simulation </w:t>
+      </w:r>
+      <w:proofErr w:type="spellStart"/>
+      <w:r>
+        <w:t>and</w:t>
+      </w:r>
+      <w:proofErr w:type="spellEnd"/>
+      <w:r>
+        <w:t xml:space="preserve"> Entertainment Engine</w:t>
+      </w:r>
+    </w:p>
+    <w:p>
+      <w:r>
+        <w:t xml:space="preserve">C4D = Cinema 4D, Software von </w:t>
+      </w:r>
+      <w:proofErr w:type="spellStart"/>
+      <w:r>
+        <w:t>Maxon</w:t>
+      </w:r>
+      <w:proofErr w:type="spellEnd"/>
+    </w:p>
+    <w:p>
+      <w:proofErr w:type="spellStart"/>
+      <w:r>
+        <w:t>Fusee</w:t>
+      </w:r>
+      <w:proofErr w:type="spellEnd"/>
+      <w:r>
+        <w:t xml:space="preserve"> </w:t>
+      </w:r>
+      <w:proofErr w:type="spellStart"/>
+      <w:r>
+        <w:t>Authoring</w:t>
+      </w:r>
+      <w:proofErr w:type="spellEnd"/>
+      <w:r>
+        <w:t xml:space="preserve"> Tools </w:t>
+      </w:r>
+      <w:proofErr w:type="spellStart"/>
+      <w:r>
+        <w:t>for</w:t>
+      </w:r>
+      <w:proofErr w:type="spellEnd"/>
+      <w:r>
+        <w:t xml:space="preserve"> Cinema 4D = </w:t>
+      </w:r>
+      <w:proofErr w:type="spellStart"/>
+      <w:r>
+        <w:t>Plugin</w:t>
+      </w:r>
+      <w:proofErr w:type="spellEnd"/>
+      <w:r>
+        <w:t xml:space="preserve"> welches im Rahmen dieses Projektes entsteht</w:t>
+      </w:r>
+    </w:p>
+    <w:p>
+      <w:proofErr w:type="spellStart"/>
+      <w:r>
+        <w:t>Fusee</w:t>
+      </w:r>
+      <w:proofErr w:type="spellEnd"/>
+      <w:r>
+        <w:t xml:space="preserve"> </w:t>
+      </w:r>
+      <w:proofErr w:type="spellStart"/>
+      <w:r>
+        <w:t>Authoring</w:t>
+      </w:r>
+      <w:proofErr w:type="spellEnd"/>
+      <w:r>
+        <w:t xml:space="preserve"> Tools = Bibliothek welche im Rahmen dieses Projektes entsteht</w:t>
+      </w:r>
+    </w:p>
+    <w:p>
+      <w:proofErr w:type="spellStart"/>
+      <w:r>
+        <w:t>Uniplug</w:t>
+      </w:r>
+      <w:proofErr w:type="spellEnd"/>
+      <w:r>
+        <w:t xml:space="preserve"> = Bereits bestehendes Projekt welches das Erstellen </w:t>
+      </w:r>
+      <w:proofErr w:type="spellStart"/>
+      <w:r>
+        <w:t>Plugins</w:t>
+      </w:r>
+      <w:proofErr w:type="spellEnd"/>
+      <w:r>
+        <w:t xml:space="preserve"> mit Hilfe von C# für Cinema 4D erlaubt.</w:t>
       </w:r>
     </w:p>
     <w:p>
@@ -188,29 +430,52 @@
       </w:r>
     </w:p>
     <w:p>
-      <w:r>
-        <w:t xml:space="preserve">Maxon Developer Support: </w:t>
+      <w:proofErr w:type="spellStart"/>
+      <w:r>
+        <w:t>Maxon</w:t>
+      </w:r>
+      <w:proofErr w:type="spellEnd"/>
+      <w:r>
+        <w:t xml:space="preserve"> Developer Support: </w:t>
       </w:r>
       <w:hyperlink r:id="rId6" w:history="1">
         <w:r>
           <w:rPr>
-            <w:rStyle w:val="Link"/>
+            <w:rStyle w:val="Hyperlink"/>
           </w:rPr>
           <w:t>https://developers.maxon.net</w:t>
         </w:r>
       </w:hyperlink>
     </w:p>
     <w:p>
-      <w:r>
-        <w:t xml:space="preserve">Maxon Developer Forum: </w:t>
+      <w:proofErr w:type="spellStart"/>
+      <w:r>
+        <w:t>Maxon</w:t>
+      </w:r>
+      <w:proofErr w:type="spellEnd"/>
+      <w:r>
+        <w:t xml:space="preserve"> Developer Forum: </w:t>
       </w:r>
       <w:r>
         <w:t>http://www.plugincafe.com/forum/default.asp</w:t>
       </w:r>
     </w:p>
     <w:p>
-      <w:r>
-        <w:t xml:space="preserve">Fusee GitHub Projekt: </w:t>
+      <w:proofErr w:type="spellStart"/>
+      <w:r>
+        <w:t>Fusee</w:t>
+      </w:r>
+      <w:proofErr w:type="spellEnd"/>
+      <w:r>
+        <w:t xml:space="preserve"> </w:t>
+      </w:r>
+      <w:proofErr w:type="spellStart"/>
+      <w:r>
+        <w:t>GitHub</w:t>
+      </w:r>
+      <w:proofErr w:type="spellEnd"/>
+      <w:r>
+        <w:t xml:space="preserve"> Projekt: </w:t>
       </w:r>
       <w:r>
         <w:t>https://github.com/FUSEEProjectTeam/Fusee</w:t>
@@ -221,6 +486,7 @@
         <w:pStyle w:val="berschrift2"/>
       </w:pPr>
       <w:r>
+        <w:lastRenderedPageBreak/>
         <w:t>Übersicht (Wie ist das Dokument aufgebaut?)</w:t>
       </w:r>
     </w:p>
@@ -234,7 +500,6 @@
         <w:pStyle w:val="berschrift1"/>
       </w:pPr>
       <w:r>
-        <w:lastRenderedPageBreak/>
         <w:t>Allgemeine Beschreibung (des Softwareprodukts)</w:t>
       </w:r>
     </w:p>
@@ -248,19 +513,101 @@
     </w:p>
     <w:p>
       <w:r>
-        <w:t>Das Fusee Authoring Tools Projekt ist eine Bibliothek die es ermöglicht Plugins (und Ähnliches) für 3D Modelling Software zu schreiben welche diese Software um Authoring Tool Funktionen erweitert. Dieses Dokument beschäftigt sich mit den Anforderungen der Software Bibliothek selbst und der Anbindung an Cinema 4D.</w:t>
+        <w:t xml:space="preserve">Das </w:t>
+      </w:r>
+      <w:proofErr w:type="spellStart"/>
+      <w:r>
+        <w:t>Fusee</w:t>
+      </w:r>
+      <w:proofErr w:type="spellEnd"/>
+      <w:r>
+        <w:t xml:space="preserve"> </w:t>
+      </w:r>
+      <w:proofErr w:type="spellStart"/>
+      <w:r>
+        <w:t>Authoring</w:t>
+      </w:r>
+      <w:proofErr w:type="spellEnd"/>
+      <w:r>
+        <w:t xml:space="preserve"> Tools Projekt ist eine Bibliothek die es ermöglicht </w:t>
+      </w:r>
+      <w:proofErr w:type="spellStart"/>
+      <w:r>
+        <w:t>Plugins</w:t>
+      </w:r>
+      <w:proofErr w:type="spellEnd"/>
+      <w:r>
+        <w:t xml:space="preserve"> (und Ähnliches) für 3D </w:t>
+      </w:r>
+      <w:proofErr w:type="spellStart"/>
+      <w:r>
+        <w:t>Modelling</w:t>
+      </w:r>
+      <w:proofErr w:type="spellEnd"/>
+      <w:r>
+        <w:t xml:space="preserve"> Software zu schreiben welche diese Software um </w:t>
+      </w:r>
+      <w:proofErr w:type="spellStart"/>
+      <w:r>
+        <w:t>Authoring</w:t>
+      </w:r>
+      <w:proofErr w:type="spellEnd"/>
+      <w:r>
+        <w:t xml:space="preserve"> Tool Funktionen erweitert. Dieses Dokument beschäftigt sich mit den Anforderungen der Software Bibliothek selbst und der Anbindung an Cinema 4D.</w:t>
       </w:r>
     </w:p>
     <w:p/>
     <w:p>
       <w:r>
-        <w:t>Die Software soll es ermöglichen, dass Artists, Designer und Engineers an ein und dem selben Projekt arbeiten können ohne die gewohnte eigene Arbeitsumgebung (3D-Modellierungssoftware, Developer IDEs etc.) zu verlassen und etwas komplett neues zu erlernen.</w:t>
+        <w:t xml:space="preserve">Die Software soll es ermöglichen, dass </w:t>
+      </w:r>
+      <w:proofErr w:type="spellStart"/>
+      <w:r>
+        <w:t>Artists</w:t>
+      </w:r>
+      <w:proofErr w:type="spellEnd"/>
+      <w:r>
+        <w:t xml:space="preserve">, Designer und Engineers an ein und </w:t>
+      </w:r>
+      <w:proofErr w:type="spellStart"/>
+      <w:proofErr w:type="gramStart"/>
+      <w:r>
+        <w:t>dem selben</w:t>
+      </w:r>
+      <w:proofErr w:type="spellEnd"/>
+      <w:proofErr w:type="gramEnd"/>
+      <w:r>
+        <w:t xml:space="preserve"> Projekt arbeiten können ohne die gewohnte eigene Arbeitsumgebung (3D-Modellierungssoftware, Developer IDEs etc.) zu verlassen und etwas komplett neues zu erlernen.</w:t>
       </w:r>
     </w:p>
     <w:p/>
     <w:p>
       <w:r>
-        <w:t>Das Projekt wird als Teil des Fusee Engine Projekts entwickelt. Das Projekt ist ein Teil des Fusee Engine Uniplug Projektes.</w:t>
+        <w:t xml:space="preserve">Das Projekt wird als Teil des </w:t>
+      </w:r>
+      <w:proofErr w:type="spellStart"/>
+      <w:r>
+        <w:t>Fusee</w:t>
+      </w:r>
+      <w:proofErr w:type="spellEnd"/>
+      <w:r>
+        <w:t xml:space="preserve"> Engine Projekts entwickelt. Das Projekt ist ein Teil des </w:t>
+      </w:r>
+      <w:proofErr w:type="spellStart"/>
+      <w:r>
+        <w:t>Fusee</w:t>
+      </w:r>
+      <w:proofErr w:type="spellEnd"/>
+      <w:r>
+        <w:t xml:space="preserve"> Engine </w:t>
+      </w:r>
+      <w:proofErr w:type="spellStart"/>
+      <w:r>
+        <w:t>Uniplug</w:t>
+      </w:r>
+      <w:proofErr w:type="spellEnd"/>
+      <w:r>
+        <w:t xml:space="preserve"> Projektes.</w:t>
       </w:r>
     </w:p>
     <w:p/>
@@ -319,10 +666,7 @@
         </w:numPr>
       </w:pPr>
       <w:r>
-        <w:t xml:space="preserve">Projekt </w:t>
-      </w:r>
-      <w:r>
-        <w:t>öffnen</w:t>
+        <w:t>Projekt öffnen</w:t>
       </w:r>
     </w:p>
     <w:p>
@@ -334,10 +678,7 @@
         </w:numPr>
       </w:pPr>
       <w:r>
-        <w:t xml:space="preserve">Projekt </w:t>
-      </w:r>
-      <w:r>
-        <w:t>speichern</w:t>
+        <w:t>Projekt speichern</w:t>
       </w:r>
     </w:p>
     <w:p>
@@ -385,7 +726,15 @@
         <w:t>Das gesamte Projekt nutzt d</w:t>
       </w:r>
       <w:r>
-        <w:t>ie Basis des Uniplug Projektes.</w:t>
+        <w:t xml:space="preserve">ie Basis des </w:t>
+      </w:r>
+      <w:proofErr w:type="spellStart"/>
+      <w:r>
+        <w:t>Uniplug</w:t>
+      </w:r>
+      <w:proofErr w:type="spellEnd"/>
+      <w:r>
+        <w:t xml:space="preserve"> Projektes.</w:t>
       </w:r>
     </w:p>
     <w:p>
@@ -433,7 +782,15 @@
         </w:numPr>
       </w:pPr>
       <w:r>
-        <w:t>Der Code muss auf GitHub zur Verfügung gestellt werden.</w:t>
+        <w:t xml:space="preserve">Der Code muss auf </w:t>
+      </w:r>
+      <w:proofErr w:type="spellStart"/>
+      <w:r>
+        <w:t>GitHub</w:t>
+      </w:r>
+      <w:proofErr w:type="spellEnd"/>
+      <w:r>
+        <w:t xml:space="preserve"> zur Verfügung gestellt werden.</w:t>
       </w:r>
     </w:p>
     <w:p>
@@ -441,6 +798,7 @@
         <w:pStyle w:val="berschrift2"/>
       </w:pPr>
       <w:r>
+        <w:lastRenderedPageBreak/>
         <w:t>Annahmen und Abhängigkeiten (Faktoren, die die Entwicklung beeinflussen, aber nicht behindern z. B. Wahl des Betriebssystems)</w:t>
       </w:r>
     </w:p>
@@ -453,7 +811,23 @@
         </w:numPr>
       </w:pPr>
       <w:r>
-        <w:t>Das Projekt ist auf Grund verschiedener Abhängigkeiten im Fusee  Uniplug Projekt aktuell auf Windows beschränkt.</w:t>
+        <w:t xml:space="preserve">Das Projekt ist auf Grund verschiedener Abhängigkeiten im </w:t>
+      </w:r>
+      <w:proofErr w:type="spellStart"/>
+      <w:r>
+        <w:t>Fusee</w:t>
+      </w:r>
+      <w:proofErr w:type="spellEnd"/>
+      <w:r>
+        <w:t xml:space="preserve">  </w:t>
+      </w:r>
+      <w:proofErr w:type="spellStart"/>
+      <w:r>
+        <w:t>Uniplug</w:t>
+      </w:r>
+      <w:proofErr w:type="spellEnd"/>
+      <w:r>
+        <w:t xml:space="preserve"> Projekt aktuell auf Windows beschränkt.</w:t>
       </w:r>
     </w:p>
     <w:p>
@@ -477,7 +851,23 @@
         </w:numPr>
       </w:pPr>
       <w:r>
-        <w:t>Das Projekt nutzt eine gewrappter Version des Maxon C++ SDK.</w:t>
+        <w:t xml:space="preserve">Das Projekt nutzt eine </w:t>
+      </w:r>
+      <w:proofErr w:type="spellStart"/>
+      <w:r>
+        <w:t>gewrappter</w:t>
+      </w:r>
+      <w:proofErr w:type="spellEnd"/>
+      <w:r>
+        <w:t xml:space="preserve"> Version des </w:t>
+      </w:r>
+      <w:proofErr w:type="spellStart"/>
+      <w:r>
+        <w:t>Maxon</w:t>
+      </w:r>
+      <w:proofErr w:type="spellEnd"/>
+      <w:r>
+        <w:t xml:space="preserve"> C++ SDK.</w:t>
       </w:r>
     </w:p>
     <w:p>
@@ -508,12 +898,36 @@
         <w:t xml:space="preserve">unktionale </w:t>
       </w:r>
       <w:r>
-        <w:t>Anforderungen und Use Cases</w:t>
-      </w:r>
-    </w:p>
-    <w:p>
-      <w:r>
-        <w:t>Hierbei handelt es sich um spezifische Funktionalität welche die Fusee Authoring Tools Bibliothek anbieten soll:</w:t>
+        <w:t xml:space="preserve">Anforderungen und </w:t>
+      </w:r>
+      <w:proofErr w:type="spellStart"/>
+      <w:r>
+        <w:t>Use</w:t>
+      </w:r>
+      <w:proofErr w:type="spellEnd"/>
+      <w:r>
+        <w:t xml:space="preserve"> Cases</w:t>
+      </w:r>
+    </w:p>
+    <w:p>
+      <w:r>
+        <w:t xml:space="preserve">Hierbei handelt es sich um spezifische Funktionalität welche die </w:t>
+      </w:r>
+      <w:proofErr w:type="spellStart"/>
+      <w:r>
+        <w:t>Fusee</w:t>
+      </w:r>
+      <w:proofErr w:type="spellEnd"/>
+      <w:r>
+        <w:t xml:space="preserve"> </w:t>
+      </w:r>
+      <w:proofErr w:type="spellStart"/>
+      <w:r>
+        <w:t>Authoring</w:t>
+      </w:r>
+      <w:proofErr w:type="spellEnd"/>
+      <w:r>
+        <w:t xml:space="preserve"> Tools Bibliothek anbieten soll:</w:t>
       </w:r>
     </w:p>
     <w:p/>
@@ -646,7 +1060,15 @@
         </w:numPr>
       </w:pPr>
       <w:r>
-        <w:t>Klassen als Partial Classes anlegen</w:t>
+        <w:t xml:space="preserve">Klassen als Partial </w:t>
+      </w:r>
+      <w:proofErr w:type="spellStart"/>
+      <w:r>
+        <w:t>Classes</w:t>
+      </w:r>
+      <w:proofErr w:type="spellEnd"/>
+      <w:r>
+        <w:t xml:space="preserve"> anlegen</w:t>
       </w:r>
     </w:p>
     <w:p>
@@ -811,18 +1233,56 @@
         <w:pStyle w:val="berschrift2"/>
       </w:pPr>
       <w:r>
+        <w:lastRenderedPageBreak/>
         <w:t>Schnittstellen</w:t>
       </w:r>
       <w:r>
-        <w:t xml:space="preserve"> der bibliothek</w:t>
-      </w:r>
-    </w:p>
-    <w:p>
-      <w:r>
-        <w:t>Die Fusee Game Authoring Tool Bibliothek bietet eine Schnitt</w:t>
-      </w:r>
-      <w:r>
-        <w:t>stelle um Plugins für unterschiedliche Modellingsoftware zu erstellen.</w:t>
+        <w:t xml:space="preserve"> der </w:t>
+      </w:r>
+      <w:proofErr w:type="spellStart"/>
+      <w:r>
+        <w:t>bibliothek</w:t>
+      </w:r>
+      <w:proofErr w:type="spellEnd"/>
+    </w:p>
+    <w:p>
+      <w:r>
+        <w:t xml:space="preserve">Die </w:t>
+      </w:r>
+      <w:proofErr w:type="spellStart"/>
+      <w:r>
+        <w:t>Fusee</w:t>
+      </w:r>
+      <w:proofErr w:type="spellEnd"/>
+      <w:r>
+        <w:t xml:space="preserve"> Game </w:t>
+      </w:r>
+      <w:proofErr w:type="spellStart"/>
+      <w:r>
+        <w:t>Authoring</w:t>
+      </w:r>
+      <w:proofErr w:type="spellEnd"/>
+      <w:r>
+        <w:t xml:space="preserve"> Tool Bibliothek bietet eine Schnitt</w:t>
+      </w:r>
+      <w:r>
+        <w:t xml:space="preserve">stelle um </w:t>
+      </w:r>
+      <w:proofErr w:type="spellStart"/>
+      <w:r>
+        <w:t>Plugins</w:t>
+      </w:r>
+      <w:proofErr w:type="spellEnd"/>
+      <w:r>
+        <w:t xml:space="preserve"> für unterschiedliche </w:t>
+      </w:r>
+      <w:proofErr w:type="spellStart"/>
+      <w:r>
+        <w:t>Modellingsoftware</w:t>
+      </w:r>
+      <w:proofErr w:type="spellEnd"/>
+      <w:r>
+        <w:t xml:space="preserve"> zu erstellen.</w:t>
       </w:r>
       <w:r>
         <w:t xml:space="preserve"> </w:t>
@@ -836,8 +1296,13 @@
         <w:pStyle w:val="berschrift2"/>
       </w:pPr>
       <w:r>
-        <w:t>Design Constraints</w:t>
-      </w:r>
+        <w:t xml:space="preserve">Design </w:t>
+      </w:r>
+      <w:proofErr w:type="spellStart"/>
+      <w:r>
+        <w:t>Constraints</w:t>
+      </w:r>
+      <w:proofErr w:type="spellEnd"/>
     </w:p>
     <w:p>
       <w:r>
@@ -846,8 +1311,6 @@
       <w:r>
         <w:t>en Cinema 4D Interface Optionen und nutzt die Cinema 4D SDK API um die Interface Elemente darzustellen.</w:t>
       </w:r>
-      <w:bookmarkStart w:id="0" w:name="_GoBack"/>
-      <w:bookmarkEnd w:id="0"/>
     </w:p>
     <w:p>
       <w:pPr>
@@ -859,10 +1322,26 @@
     </w:p>
     <w:p>
       <w:r>
-        <w:t xml:space="preserve">Das Projekt wird im Alpha Stadium beendet und stellt daher nur einen gewissen Pool an Basisfunktionalitäten zur Verfügung. Das Projekt kann Problemlos um weitere Funktionalität erweitert werden und es wird das Fusee </w:t>
-      </w:r>
-      <w:r>
-        <w:t xml:space="preserve">und das Uniplug </w:t>
+        <w:t xml:space="preserve">Das Projekt wird im Alpha Stadium beendet und stellt daher nur einen gewissen Pool an Basisfunktionalitäten zur Verfügung. Das Projekt kann Problemlos um weitere Funktionalität erweitert werden und es wird das </w:t>
+      </w:r>
+      <w:proofErr w:type="spellStart"/>
+      <w:r>
+        <w:t>Fusee</w:t>
+      </w:r>
+      <w:proofErr w:type="spellEnd"/>
+      <w:r>
+        <w:t xml:space="preserve"> </w:t>
+      </w:r>
+      <w:r>
+        <w:t xml:space="preserve">und das </w:t>
+      </w:r>
+      <w:proofErr w:type="spellStart"/>
+      <w:r>
+        <w:t>Uniplug</w:t>
+      </w:r>
+      <w:proofErr w:type="spellEnd"/>
+      <w:r>
+        <w:t xml:space="preserve"> </w:t>
       </w:r>
       <w:r>
         <w:t>Projekt weiterhin begleiten.</w:t>
@@ -882,7 +1361,7 @@
 </file>
 
 <file path=word/numbering.xml><?xml version="1.0" encoding="utf-8"?>
-<w:numbering xmlns:wpc="http://schemas.microsoft.com/office/word/2010/wordprocessingCanvas" xmlns:mo="http://schemas.microsoft.com/office/mac/office/2008/main" xmlns:mc="http://schemas.openxmlformats.org/markup-compatibility/2006" xmlns:mv="urn:schemas-microsoft-com:mac:vml" xmlns:o="urn:schemas-microsoft-com:office:office" xmlns:r="http://schemas.openxmlformats.org/officeDocument/2006/relationships" xmlns:m="http://schemas.openxmlformats.org/officeDocument/2006/math" xmlns:v="urn:schemas-microsoft-com:vml" xmlns:wp14="http://schemas.microsoft.com/office/word/2010/wordprocessingDrawing" xmlns:wp="http://schemas.openxmlformats.org/drawingml/2006/wordprocessingDrawing" xmlns:w10="urn:schemas-microsoft-com:office:word" xmlns:w="http://schemas.openxmlformats.org/wordprocessingml/2006/main" xmlns:w14="http://schemas.microsoft.com/office/word/2010/wordml" xmlns:wpg="http://schemas.microsoft.com/office/word/2010/wordprocessingGroup" xmlns:wpi="http://schemas.microsoft.com/office/word/2010/wordprocessingInk" xmlns:wne="http://schemas.microsoft.com/office/word/2006/wordml" xmlns:wps="http://schemas.microsoft.com/office/word/2010/wordprocessingShape" mc:Ignorable="w14 wp14">
+<w:numbering xmlns:wpc="http://schemas.microsoft.com/office/word/2010/wordprocessingCanvas" xmlns:mc="http://schemas.openxmlformats.org/markup-compatibility/2006" xmlns:o="urn:schemas-microsoft-com:office:office" xmlns:r="http://schemas.openxmlformats.org/officeDocument/2006/relationships" xmlns:m="http://schemas.openxmlformats.org/officeDocument/2006/math" xmlns:v="urn:schemas-microsoft-com:vml" xmlns:wp14="http://schemas.microsoft.com/office/word/2010/wordprocessingDrawing" xmlns:wp="http://schemas.openxmlformats.org/drawingml/2006/wordprocessingDrawing" xmlns:w10="urn:schemas-microsoft-com:office:word" xmlns:w="http://schemas.openxmlformats.org/wordprocessingml/2006/main" xmlns:w14="http://schemas.microsoft.com/office/word/2010/wordml" xmlns:w15="http://schemas.microsoft.com/office/word/2012/wordml" xmlns:wpg="http://schemas.microsoft.com/office/word/2010/wordprocessingGroup" xmlns:wpi="http://schemas.microsoft.com/office/word/2010/wordprocessingInk" xmlns:wne="http://schemas.microsoft.com/office/word/2006/wordml" xmlns:wps="http://schemas.microsoft.com/office/word/2010/wordprocessingShape" mc:Ignorable="w14 w15 wp14">
   <w:abstractNum w:abstractNumId="0">
     <w:nsid w:val="00000001"/>
     <w:multiLevelType w:val="hybridMultilevel"/>
@@ -1469,209 +1948,610 @@
 </file>
 
 <file path=word/styles.xml><?xml version="1.0" encoding="utf-8"?>
-<w:styles xmlns:mc="http://schemas.openxmlformats.org/markup-compatibility/2006" xmlns:r="http://schemas.openxmlformats.org/officeDocument/2006/relationships" xmlns:w="http://schemas.openxmlformats.org/wordprocessingml/2006/main" xmlns:w14="http://schemas.microsoft.com/office/word/2010/wordml" mc:Ignorable="w14">
+<w:styles xmlns:mc="http://schemas.openxmlformats.org/markup-compatibility/2006" xmlns:r="http://schemas.openxmlformats.org/officeDocument/2006/relationships" xmlns:w="http://schemas.openxmlformats.org/wordprocessingml/2006/main" xmlns:w14="http://schemas.microsoft.com/office/word/2010/wordml" xmlns:w15="http://schemas.microsoft.com/office/word/2012/wordml" mc:Ignorable="w14 w15">
   <w:docDefaults>
     <w:rPrDefault>
       <w:rPr>
         <w:rFonts w:asciiTheme="minorHAnsi" w:eastAsiaTheme="minorEastAsia" w:hAnsiTheme="minorHAnsi" w:cstheme="minorBidi"/>
-        <w:sz w:val="24"/>
-        <w:szCs w:val="24"/>
+        <w:sz w:val="22"/>
+        <w:szCs w:val="22"/>
         <w:lang w:val="de-DE" w:eastAsia="de-DE" w:bidi="ar-SA"/>
       </w:rPr>
     </w:rPrDefault>
-    <w:pPrDefault/>
+    <w:pPrDefault>
+      <w:pPr>
+        <w:spacing w:after="160" w:line="259" w:lineRule="auto"/>
+      </w:pPr>
+    </w:pPrDefault>
   </w:docDefaults>
-  <w:latentStyles w:defLockedState="0" w:defUIPriority="99" w:defSemiHidden="1" w:defUnhideWhenUsed="1" w:defQFormat="0" w:count="276">
-    <w:lsdException w:name="Normal" w:semiHidden="0" w:uiPriority="0" w:unhideWhenUsed="0" w:qFormat="1"/>
-    <w:lsdException w:name="heading 1" w:semiHidden="0" w:uiPriority="9" w:unhideWhenUsed="0" w:qFormat="1"/>
-    <w:lsdException w:name="heading 2" w:uiPriority="9" w:qFormat="1"/>
-    <w:lsdException w:name="heading 3" w:uiPriority="9" w:qFormat="1"/>
-    <w:lsdException w:name="heading 4" w:uiPriority="9" w:qFormat="1"/>
-    <w:lsdException w:name="heading 5" w:uiPriority="9" w:qFormat="1"/>
-    <w:lsdException w:name="heading 6" w:uiPriority="9" w:qFormat="1"/>
-    <w:lsdException w:name="heading 7" w:uiPriority="9" w:qFormat="1"/>
-    <w:lsdException w:name="heading 8" w:uiPriority="9" w:qFormat="1"/>
-    <w:lsdException w:name="heading 9" w:uiPriority="9" w:qFormat="1"/>
-    <w:lsdException w:name="toc 1" w:uiPriority="39"/>
-    <w:lsdException w:name="toc 2" w:uiPriority="39"/>
-    <w:lsdException w:name="toc 3" w:uiPriority="39"/>
-    <w:lsdException w:name="toc 4" w:uiPriority="39"/>
-    <w:lsdException w:name="toc 5" w:uiPriority="39"/>
-    <w:lsdException w:name="toc 6" w:uiPriority="39"/>
-    <w:lsdException w:name="toc 7" w:uiPriority="39"/>
-    <w:lsdException w:name="toc 8" w:uiPriority="39"/>
-    <w:lsdException w:name="toc 9" w:uiPriority="39"/>
-    <w:lsdException w:name="caption" w:uiPriority="35" w:qFormat="1"/>
-    <w:lsdException w:name="Title" w:semiHidden="0" w:uiPriority="10" w:unhideWhenUsed="0" w:qFormat="1"/>
-    <w:lsdException w:name="Default Paragraph Font" w:uiPriority="1"/>
-    <w:lsdException w:name="Subtitle" w:semiHidden="0" w:uiPriority="11" w:unhideWhenUsed="0" w:qFormat="1"/>
-    <w:lsdException w:name="Strong" w:semiHidden="0" w:uiPriority="22" w:unhideWhenUsed="0" w:qFormat="1"/>
-    <w:lsdException w:name="Emphasis" w:semiHidden="0" w:uiPriority="20" w:unhideWhenUsed="0" w:qFormat="1"/>
-    <w:lsdException w:name="Table Grid" w:semiHidden="0" w:uiPriority="59" w:unhideWhenUsed="0"/>
-    <w:lsdException w:name="Placeholder Text" w:unhideWhenUsed="0"/>
-    <w:lsdException w:name="No Spacing" w:semiHidden="0" w:uiPriority="1" w:unhideWhenUsed="0" w:qFormat="1"/>
-    <w:lsdException w:name="Light Shading" w:semiHidden="0" w:uiPriority="60" w:unhideWhenUsed="0"/>
-    <w:lsdException w:name="Light List" w:semiHidden="0" w:uiPriority="61" w:unhideWhenUsed="0"/>
-    <w:lsdException w:name="Light Grid" w:semiHidden="0" w:uiPriority="62" w:unhideWhenUsed="0"/>
-    <w:lsdException w:name="Medium Shading 1" w:semiHidden="0" w:uiPriority="63" w:unhideWhenUsed="0"/>
-    <w:lsdException w:name="Medium Shading 2" w:semiHidden="0" w:uiPriority="64" w:unhideWhenUsed="0"/>
-    <w:lsdException w:name="Medium List 1" w:semiHidden="0" w:uiPriority="65" w:unhideWhenUsed="0"/>
-    <w:lsdException w:name="Medium List 2" w:semiHidden="0" w:uiPriority="66" w:unhideWhenUsed="0"/>
-    <w:lsdException w:name="Medium Grid 1" w:semiHidden="0" w:uiPriority="67" w:unhideWhenUsed="0"/>
-    <w:lsdException w:name="Medium Grid 2" w:semiHidden="0" w:uiPriority="68" w:unhideWhenUsed="0"/>
-    <w:lsdException w:name="Medium Grid 3" w:semiHidden="0" w:uiPriority="69" w:unhideWhenUsed="0"/>
-    <w:lsdException w:name="Dark List" w:semiHidden="0" w:uiPriority="70" w:unhideWhenUsed="0"/>
-    <w:lsdException w:name="Colorful Shading" w:semiHidden="0" w:uiPriority="71" w:unhideWhenUsed="0"/>
-    <w:lsdException w:name="Colorful List" w:semiHidden="0" w:uiPriority="72" w:unhideWhenUsed="0"/>
-    <w:lsdException w:name="Colorful Grid" w:semiHidden="0" w:uiPriority="73" w:unhideWhenUsed="0"/>
-    <w:lsdException w:name="Light Shading Accent 1" w:semiHidden="0" w:uiPriority="60" w:unhideWhenUsed="0"/>
-    <w:lsdException w:name="Light List Accent 1" w:semiHidden="0" w:uiPriority="61" w:unhideWhenUsed="0"/>
-    <w:lsdException w:name="Light Grid Accent 1" w:semiHidden="0" w:uiPriority="62" w:unhideWhenUsed="0"/>
-    <w:lsdException w:name="Medium Shading 1 Accent 1" w:semiHidden="0" w:uiPriority="63" w:unhideWhenUsed="0"/>
-    <w:lsdException w:name="Medium Shading 2 Accent 1" w:semiHidden="0" w:uiPriority="64" w:unhideWhenUsed="0"/>
-    <w:lsdException w:name="Medium List 1 Accent 1" w:semiHidden="0" w:uiPriority="65" w:unhideWhenUsed="0"/>
-    <w:lsdException w:name="Revision" w:unhideWhenUsed="0"/>
-    <w:lsdException w:name="List Paragraph" w:semiHidden="0" w:uiPriority="34" w:unhideWhenUsed="0" w:qFormat="1"/>
-    <w:lsdException w:name="Quote" w:semiHidden="0" w:uiPriority="29" w:unhideWhenUsed="0" w:qFormat="1"/>
-    <w:lsdException w:name="Intense Quote" w:semiHidden="0" w:uiPriority="30" w:unhideWhenUsed="0" w:qFormat="1"/>
-    <w:lsdException w:name="Medium List 2 Accent 1" w:semiHidden="0" w:uiPriority="66" w:unhideWhenUsed="0"/>
-    <w:lsdException w:name="Medium Grid 1 Accent 1" w:semiHidden="0" w:uiPriority="67" w:unhideWhenUsed="0"/>
-    <w:lsdException w:name="Medium Grid 2 Accent 1" w:semiHidden="0" w:uiPriority="68" w:unhideWhenUsed="0"/>
-    <w:lsdException w:name="Medium Grid 3 Accent 1" w:semiHidden="0" w:uiPriority="69" w:unhideWhenUsed="0"/>
-    <w:lsdException w:name="Dark List Accent 1" w:semiHidden="0" w:uiPriority="70" w:unhideWhenUsed="0"/>
-    <w:lsdException w:name="Colorful Shading Accent 1" w:semiHidden="0" w:uiPriority="71" w:unhideWhenUsed="0"/>
-    <w:lsdException w:name="Colorful List Accent 1" w:semiHidden="0" w:uiPriority="72" w:unhideWhenUsed="0"/>
-    <w:lsdException w:name="Colorful Grid Accent 1" w:semiHidden="0" w:uiPriority="73" w:unhideWhenUsed="0"/>
-    <w:lsdException w:name="Light Shading Accent 2" w:semiHidden="0" w:uiPriority="60" w:unhideWhenUsed="0"/>
-    <w:lsdException w:name="Light List Accent 2" w:semiHidden="0" w:uiPriority="61" w:unhideWhenUsed="0"/>
-    <w:lsdException w:name="Light Grid Accent 2" w:semiHidden="0" w:uiPriority="62" w:unhideWhenUsed="0"/>
-    <w:lsdException w:name="Medium Shading 1 Accent 2" w:semiHidden="0" w:uiPriority="63" w:unhideWhenUsed="0"/>
-    <w:lsdException w:name="Medium Shading 2 Accent 2" w:semiHidden="0" w:uiPriority="64" w:unhideWhenUsed="0"/>
-    <w:lsdException w:name="Medium List 1 Accent 2" w:semiHidden="0" w:uiPriority="65" w:unhideWhenUsed="0"/>
-    <w:lsdException w:name="Medium List 2 Accent 2" w:semiHidden="0" w:uiPriority="66" w:unhideWhenUsed="0"/>
-    <w:lsdException w:name="Medium Grid 1 Accent 2" w:semiHidden="0" w:uiPriority="67" w:unhideWhenUsed="0"/>
-    <w:lsdException w:name="Medium Grid 2 Accent 2" w:semiHidden="0" w:uiPriority="68" w:unhideWhenUsed="0"/>
-    <w:lsdException w:name="Medium Grid 3 Accent 2" w:semiHidden="0" w:uiPriority="69" w:unhideWhenUsed="0"/>
-    <w:lsdException w:name="Dark List Accent 2" w:semiHidden="0" w:uiPriority="70" w:unhideWhenUsed="0"/>
-    <w:lsdException w:name="Colorful Shading Accent 2" w:semiHidden="0" w:uiPriority="71" w:unhideWhenUsed="0"/>
-    <w:lsdException w:name="Colorful List Accent 2" w:semiHidden="0" w:uiPriority="72" w:unhideWhenUsed="0"/>
-    <w:lsdException w:name="Colorful Grid Accent 2" w:semiHidden="0" w:uiPriority="73" w:unhideWhenUsed="0"/>
-    <w:lsdException w:name="Light Shading Accent 3" w:semiHidden="0" w:uiPriority="60" w:unhideWhenUsed="0"/>
-    <w:lsdException w:name="Light List Accent 3" w:semiHidden="0" w:uiPriority="61" w:unhideWhenUsed="0"/>
-    <w:lsdException w:name="Light Grid Accent 3" w:semiHidden="0" w:uiPriority="62" w:unhideWhenUsed="0"/>
-    <w:lsdException w:name="Medium Shading 1 Accent 3" w:semiHidden="0" w:uiPriority="63" w:unhideWhenUsed="0"/>
-    <w:lsdException w:name="Medium Shading 2 Accent 3" w:semiHidden="0" w:uiPriority="64" w:unhideWhenUsed="0"/>
-    <w:lsdException w:name="Medium List 1 Accent 3" w:semiHidden="0" w:uiPriority="65" w:unhideWhenUsed="0"/>
-    <w:lsdException w:name="Medium List 2 Accent 3" w:semiHidden="0" w:uiPriority="66" w:unhideWhenUsed="0"/>
-    <w:lsdException w:name="Medium Grid 1 Accent 3" w:semiHidden="0" w:uiPriority="67" w:unhideWhenUsed="0"/>
-    <w:lsdException w:name="Medium Grid 2 Accent 3" w:semiHidden="0" w:uiPriority="68" w:unhideWhenUsed="0"/>
-    <w:lsdException w:name="Medium Grid 3 Accent 3" w:semiHidden="0" w:uiPriority="69" w:unhideWhenUsed="0"/>
-    <w:lsdException w:name="Dark List Accent 3" w:semiHidden="0" w:uiPriority="70" w:unhideWhenUsed="0"/>
-    <w:lsdException w:name="Colorful Shading Accent 3" w:semiHidden="0" w:uiPriority="71" w:unhideWhenUsed="0"/>
-    <w:lsdException w:name="Colorful List Accent 3" w:semiHidden="0" w:uiPriority="72" w:unhideWhenUsed="0"/>
-    <w:lsdException w:name="Colorful Grid Accent 3" w:semiHidden="0" w:uiPriority="73" w:unhideWhenUsed="0"/>
-    <w:lsdException w:name="Light Shading Accent 4" w:semiHidden="0" w:uiPriority="60" w:unhideWhenUsed="0"/>
-    <w:lsdException w:name="Light List Accent 4" w:semiHidden="0" w:uiPriority="61" w:unhideWhenUsed="0"/>
-    <w:lsdException w:name="Light Grid Accent 4" w:semiHidden="0" w:uiPriority="62" w:unhideWhenUsed="0"/>
-    <w:lsdException w:name="Medium Shading 1 Accent 4" w:semiHidden="0" w:uiPriority="63" w:unhideWhenUsed="0"/>
-    <w:lsdException w:name="Medium Shading 2 Accent 4" w:semiHidden="0" w:uiPriority="64" w:unhideWhenUsed="0"/>
-    <w:lsdException w:name="Medium List 1 Accent 4" w:semiHidden="0" w:uiPriority="65" w:unhideWhenUsed="0"/>
-    <w:lsdException w:name="Medium List 2 Accent 4" w:semiHidden="0" w:uiPriority="66" w:unhideWhenUsed="0"/>
-    <w:lsdException w:name="Medium Grid 1 Accent 4" w:semiHidden="0" w:uiPriority="67" w:unhideWhenUsed="0"/>
-    <w:lsdException w:name="Medium Grid 2 Accent 4" w:semiHidden="0" w:uiPriority="68" w:unhideWhenUsed="0"/>
-    <w:lsdException w:name="Medium Grid 3 Accent 4" w:semiHidden="0" w:uiPriority="69" w:unhideWhenUsed="0"/>
-    <w:lsdException w:name="Dark List Accent 4" w:semiHidden="0" w:uiPriority="70" w:unhideWhenUsed="0"/>
-    <w:lsdException w:name="Colorful Shading Accent 4" w:semiHidden="0" w:uiPriority="71" w:unhideWhenUsed="0"/>
-    <w:lsdException w:name="Colorful List Accent 4" w:semiHidden="0" w:uiPriority="72" w:unhideWhenUsed="0"/>
-    <w:lsdException w:name="Colorful Grid Accent 4" w:semiHidden="0" w:uiPriority="73" w:unhideWhenUsed="0"/>
-    <w:lsdException w:name="Light Shading Accent 5" w:semiHidden="0" w:uiPriority="60" w:unhideWhenUsed="0"/>
-    <w:lsdException w:name="Light List Accent 5" w:semiHidden="0" w:uiPriority="61" w:unhideWhenUsed="0"/>
-    <w:lsdException w:name="Light Grid Accent 5" w:semiHidden="0" w:uiPriority="62" w:unhideWhenUsed="0"/>
-    <w:lsdException w:name="Medium Shading 1 Accent 5" w:semiHidden="0" w:uiPriority="63" w:unhideWhenUsed="0"/>
-    <w:lsdException w:name="Medium Shading 2 Accent 5" w:semiHidden="0" w:uiPriority="64" w:unhideWhenUsed="0"/>
-    <w:lsdException w:name="Medium List 1 Accent 5" w:semiHidden="0" w:uiPriority="65" w:unhideWhenUsed="0"/>
-    <w:lsdException w:name="Medium List 2 Accent 5" w:semiHidden="0" w:uiPriority="66" w:unhideWhenUsed="0"/>
-    <w:lsdException w:name="Medium Grid 1 Accent 5" w:semiHidden="0" w:uiPriority="67" w:unhideWhenUsed="0"/>
-    <w:lsdException w:name="Medium Grid 2 Accent 5" w:semiHidden="0" w:uiPriority="68" w:unhideWhenUsed="0"/>
-    <w:lsdException w:name="Medium Grid 3 Accent 5" w:semiHidden="0" w:uiPriority="69" w:unhideWhenUsed="0"/>
-    <w:lsdException w:name="Dark List Accent 5" w:semiHidden="0" w:uiPriority="70" w:unhideWhenUsed="0"/>
-    <w:lsdException w:name="Colorful Shading Accent 5" w:semiHidden="0" w:uiPriority="71" w:unhideWhenUsed="0"/>
-    <w:lsdException w:name="Colorful List Accent 5" w:semiHidden="0" w:uiPriority="72" w:unhideWhenUsed="0"/>
-    <w:lsdException w:name="Colorful Grid Accent 5" w:semiHidden="0" w:uiPriority="73" w:unhideWhenUsed="0"/>
-    <w:lsdException w:name="Light Shading Accent 6" w:semiHidden="0" w:uiPriority="60" w:unhideWhenUsed="0"/>
-    <w:lsdException w:name="Light List Accent 6" w:semiHidden="0" w:uiPriority="61" w:unhideWhenUsed="0"/>
-    <w:lsdException w:name="Light Grid Accent 6" w:semiHidden="0" w:uiPriority="62" w:unhideWhenUsed="0"/>
-    <w:lsdException w:name="Medium Shading 1 Accent 6" w:semiHidden="0" w:uiPriority="63" w:unhideWhenUsed="0"/>
-    <w:lsdException w:name="Medium Shading 2 Accent 6" w:semiHidden="0" w:uiPriority="64" w:unhideWhenUsed="0"/>
-    <w:lsdException w:name="Medium List 1 Accent 6" w:semiHidden="0" w:uiPriority="65" w:unhideWhenUsed="0"/>
-    <w:lsdException w:name="Medium List 2 Accent 6" w:semiHidden="0" w:uiPriority="66" w:unhideWhenUsed="0"/>
-    <w:lsdException w:name="Medium Grid 1 Accent 6" w:semiHidden="0" w:uiPriority="67" w:unhideWhenUsed="0"/>
-    <w:lsdException w:name="Medium Grid 2 Accent 6" w:semiHidden="0" w:uiPriority="68" w:unhideWhenUsed="0"/>
-    <w:lsdException w:name="Medium Grid 3 Accent 6" w:semiHidden="0" w:uiPriority="69" w:unhideWhenUsed="0"/>
-    <w:lsdException w:name="Dark List Accent 6" w:semiHidden="0" w:uiPriority="70" w:unhideWhenUsed="0"/>
-    <w:lsdException w:name="Colorful Shading Accent 6" w:semiHidden="0" w:uiPriority="71" w:unhideWhenUsed="0"/>
-    <w:lsdException w:name="Colorful List Accent 6" w:semiHidden="0" w:uiPriority="72" w:unhideWhenUsed="0"/>
-    <w:lsdException w:name="Colorful Grid Accent 6" w:semiHidden="0" w:uiPriority="73" w:unhideWhenUsed="0"/>
-    <w:lsdException w:name="Subtle Emphasis" w:semiHidden="0" w:uiPriority="19" w:unhideWhenUsed="0" w:qFormat="1"/>
-    <w:lsdException w:name="Intense Emphasis" w:semiHidden="0" w:uiPriority="21" w:unhideWhenUsed="0" w:qFormat="1"/>
-    <w:lsdException w:name="Subtle Reference" w:semiHidden="0" w:uiPriority="31" w:unhideWhenUsed="0" w:qFormat="1"/>
-    <w:lsdException w:name="Intense Reference" w:semiHidden="0" w:uiPriority="32" w:unhideWhenUsed="0" w:qFormat="1"/>
-    <w:lsdException w:name="Book Title" w:semiHidden="0" w:uiPriority="33" w:unhideWhenUsed="0" w:qFormat="1"/>
-    <w:lsdException w:name="Bibliography" w:uiPriority="37"/>
-    <w:lsdException w:name="TOC Heading" w:uiPriority="39" w:qFormat="1"/>
+  <w:latentStyles w:defLockedState="0" w:defUIPriority="99" w:defSemiHidden="0" w:defUnhideWhenUsed="0" w:defQFormat="0" w:count="371">
+    <w:lsdException w:name="Normal" w:uiPriority="0" w:qFormat="1"/>
+    <w:lsdException w:name="heading 1" w:uiPriority="9" w:qFormat="1"/>
+    <w:lsdException w:name="heading 2" w:semiHidden="1" w:uiPriority="9" w:unhideWhenUsed="1" w:qFormat="1"/>
+    <w:lsdException w:name="heading 3" w:semiHidden="1" w:uiPriority="9" w:unhideWhenUsed="1" w:qFormat="1"/>
+    <w:lsdException w:name="heading 4" w:semiHidden="1" w:uiPriority="9" w:unhideWhenUsed="1" w:qFormat="1"/>
+    <w:lsdException w:name="heading 5" w:semiHidden="1" w:uiPriority="9" w:unhideWhenUsed="1" w:qFormat="1"/>
+    <w:lsdException w:name="heading 6" w:semiHidden="1" w:uiPriority="9" w:unhideWhenUsed="1" w:qFormat="1"/>
+    <w:lsdException w:name="heading 7" w:semiHidden="1" w:uiPriority="9" w:unhideWhenUsed="1" w:qFormat="1"/>
+    <w:lsdException w:name="heading 8" w:semiHidden="1" w:uiPriority="9" w:unhideWhenUsed="1" w:qFormat="1"/>
+    <w:lsdException w:name="heading 9" w:semiHidden="1" w:uiPriority="9" w:unhideWhenUsed="1" w:qFormat="1"/>
+    <w:lsdException w:name="index 1" w:semiHidden="1" w:unhideWhenUsed="1"/>
+    <w:lsdException w:name="index 2" w:semiHidden="1" w:unhideWhenUsed="1"/>
+    <w:lsdException w:name="index 3" w:semiHidden="1" w:unhideWhenUsed="1"/>
+    <w:lsdException w:name="index 4" w:semiHidden="1" w:unhideWhenUsed="1"/>
+    <w:lsdException w:name="index 5" w:semiHidden="1" w:unhideWhenUsed="1"/>
+    <w:lsdException w:name="index 6" w:semiHidden="1" w:unhideWhenUsed="1"/>
+    <w:lsdException w:name="index 7" w:semiHidden="1" w:unhideWhenUsed="1"/>
+    <w:lsdException w:name="index 8" w:semiHidden="1" w:unhideWhenUsed="1"/>
+    <w:lsdException w:name="index 9" w:semiHidden="1" w:unhideWhenUsed="1"/>
+    <w:lsdException w:name="toc 1" w:semiHidden="1" w:uiPriority="39" w:unhideWhenUsed="1"/>
+    <w:lsdException w:name="toc 2" w:semiHidden="1" w:uiPriority="39" w:unhideWhenUsed="1"/>
+    <w:lsdException w:name="toc 3" w:semiHidden="1" w:uiPriority="39" w:unhideWhenUsed="1"/>
+    <w:lsdException w:name="toc 4" w:semiHidden="1" w:uiPriority="39" w:unhideWhenUsed="1"/>
+    <w:lsdException w:name="toc 5" w:semiHidden="1" w:uiPriority="39" w:unhideWhenUsed="1"/>
+    <w:lsdException w:name="toc 6" w:semiHidden="1" w:uiPriority="39" w:unhideWhenUsed="1"/>
+    <w:lsdException w:name="toc 7" w:semiHidden="1" w:uiPriority="39" w:unhideWhenUsed="1"/>
+    <w:lsdException w:name="toc 8" w:semiHidden="1" w:uiPriority="39" w:unhideWhenUsed="1"/>
+    <w:lsdException w:name="toc 9" w:semiHidden="1" w:uiPriority="39" w:unhideWhenUsed="1"/>
+    <w:lsdException w:name="Normal Indent" w:semiHidden="1" w:unhideWhenUsed="1"/>
+    <w:lsdException w:name="footnote text" w:semiHidden="1" w:unhideWhenUsed="1"/>
+    <w:lsdException w:name="annotation text" w:semiHidden="1" w:unhideWhenUsed="1"/>
+    <w:lsdException w:name="header" w:semiHidden="1" w:unhideWhenUsed="1"/>
+    <w:lsdException w:name="footer" w:semiHidden="1" w:unhideWhenUsed="1"/>
+    <w:lsdException w:name="index heading" w:semiHidden="1" w:unhideWhenUsed="1"/>
+    <w:lsdException w:name="caption" w:semiHidden="1" w:uiPriority="35" w:unhideWhenUsed="1" w:qFormat="1"/>
+    <w:lsdException w:name="table of figures" w:semiHidden="1" w:unhideWhenUsed="1"/>
+    <w:lsdException w:name="envelope address" w:semiHidden="1" w:unhideWhenUsed="1"/>
+    <w:lsdException w:name="envelope return" w:semiHidden="1" w:unhideWhenUsed="1"/>
+    <w:lsdException w:name="footnote reference" w:semiHidden="1" w:unhideWhenUsed="1"/>
+    <w:lsdException w:name="annotation reference" w:semiHidden="1" w:unhideWhenUsed="1"/>
+    <w:lsdException w:name="line number" w:semiHidden="1" w:unhideWhenUsed="1"/>
+    <w:lsdException w:name="page number" w:semiHidden="1" w:unhideWhenUsed="1"/>
+    <w:lsdException w:name="endnote reference" w:semiHidden="1" w:unhideWhenUsed="1"/>
+    <w:lsdException w:name="endnote text" w:semiHidden="1" w:unhideWhenUsed="1"/>
+    <w:lsdException w:name="table of authorities" w:semiHidden="1" w:unhideWhenUsed="1"/>
+    <w:lsdException w:name="macro" w:semiHidden="1" w:unhideWhenUsed="1"/>
+    <w:lsdException w:name="toa heading" w:semiHidden="1" w:unhideWhenUsed="1"/>
+    <w:lsdException w:name="List" w:semiHidden="1" w:unhideWhenUsed="1"/>
+    <w:lsdException w:name="List Bullet" w:semiHidden="1" w:unhideWhenUsed="1"/>
+    <w:lsdException w:name="List Number" w:semiHidden="1" w:unhideWhenUsed="1"/>
+    <w:lsdException w:name="List 2" w:semiHidden="1" w:unhideWhenUsed="1"/>
+    <w:lsdException w:name="List 3" w:semiHidden="1" w:unhideWhenUsed="1"/>
+    <w:lsdException w:name="List 4" w:semiHidden="1" w:unhideWhenUsed="1"/>
+    <w:lsdException w:name="List 5" w:semiHidden="1" w:unhideWhenUsed="1"/>
+    <w:lsdException w:name="List Bullet 2" w:semiHidden="1" w:unhideWhenUsed="1"/>
+    <w:lsdException w:name="List Bullet 3" w:semiHidden="1" w:unhideWhenUsed="1"/>
+    <w:lsdException w:name="List Bullet 4" w:semiHidden="1" w:unhideWhenUsed="1"/>
+    <w:lsdException w:name="List Bullet 5" w:semiHidden="1" w:unhideWhenUsed="1"/>
+    <w:lsdException w:name="List Number 2" w:semiHidden="1" w:unhideWhenUsed="1"/>
+    <w:lsdException w:name="List Number 3" w:semiHidden="1" w:unhideWhenUsed="1"/>
+    <w:lsdException w:name="List Number 4" w:semiHidden="1" w:unhideWhenUsed="1"/>
+    <w:lsdException w:name="List Number 5" w:semiHidden="1" w:unhideWhenUsed="1"/>
+    <w:lsdException w:name="Title" w:uiPriority="10" w:qFormat="1"/>
+    <w:lsdException w:name="Closing" w:semiHidden="1" w:unhideWhenUsed="1"/>
+    <w:lsdException w:name="Signature" w:semiHidden="1" w:unhideWhenUsed="1"/>
+    <w:lsdException w:name="Default Paragraph Font" w:semiHidden="1" w:uiPriority="1" w:unhideWhenUsed="1"/>
+    <w:lsdException w:name="Body Text" w:semiHidden="1" w:unhideWhenUsed="1"/>
+    <w:lsdException w:name="Body Text Indent" w:semiHidden="1" w:unhideWhenUsed="1"/>
+    <w:lsdException w:name="List Continue" w:semiHidden="1" w:unhideWhenUsed="1"/>
+    <w:lsdException w:name="List Continue 2" w:semiHidden="1" w:unhideWhenUsed="1"/>
+    <w:lsdException w:name="List Continue 3" w:semiHidden="1" w:unhideWhenUsed="1"/>
+    <w:lsdException w:name="List Continue 4" w:semiHidden="1" w:unhideWhenUsed="1"/>
+    <w:lsdException w:name="List Continue 5" w:semiHidden="1" w:unhideWhenUsed="1"/>
+    <w:lsdException w:name="Message Header" w:semiHidden="1" w:unhideWhenUsed="1"/>
+    <w:lsdException w:name="Subtitle" w:uiPriority="11" w:qFormat="1"/>
+    <w:lsdException w:name="Salutation" w:semiHidden="1" w:unhideWhenUsed="1"/>
+    <w:lsdException w:name="Date" w:semiHidden="1" w:unhideWhenUsed="1"/>
+    <w:lsdException w:name="Body Text First Indent" w:semiHidden="1" w:unhideWhenUsed="1"/>
+    <w:lsdException w:name="Body Text First Indent 2" w:semiHidden="1" w:unhideWhenUsed="1"/>
+    <w:lsdException w:name="Note Heading" w:semiHidden="1" w:unhideWhenUsed="1"/>
+    <w:lsdException w:name="Body Text 2" w:semiHidden="1" w:unhideWhenUsed="1"/>
+    <w:lsdException w:name="Body Text 3" w:semiHidden="1" w:unhideWhenUsed="1"/>
+    <w:lsdException w:name="Body Text Indent 2" w:semiHidden="1" w:unhideWhenUsed="1"/>
+    <w:lsdException w:name="Body Text Indent 3" w:semiHidden="1" w:unhideWhenUsed="1"/>
+    <w:lsdException w:name="Block Text" w:semiHidden="1" w:unhideWhenUsed="1"/>
+    <w:lsdException w:name="Hyperlink" w:semiHidden="1" w:unhideWhenUsed="1"/>
+    <w:lsdException w:name="FollowedHyperlink" w:semiHidden="1" w:unhideWhenUsed="1"/>
+    <w:lsdException w:name="Strong" w:uiPriority="22" w:qFormat="1"/>
+    <w:lsdException w:name="Emphasis" w:uiPriority="20" w:qFormat="1"/>
+    <w:lsdException w:name="Document Map" w:semiHidden="1" w:unhideWhenUsed="1"/>
+    <w:lsdException w:name="Plain Text" w:semiHidden="1" w:unhideWhenUsed="1"/>
+    <w:lsdException w:name="E-mail Signature" w:semiHidden="1" w:unhideWhenUsed="1"/>
+    <w:lsdException w:name="HTML Top of Form" w:semiHidden="1" w:unhideWhenUsed="1"/>
+    <w:lsdException w:name="HTML Bottom of Form" w:semiHidden="1" w:unhideWhenUsed="1"/>
+    <w:lsdException w:name="Normal (Web)" w:semiHidden="1" w:unhideWhenUsed="1"/>
+    <w:lsdException w:name="HTML Acronym" w:semiHidden="1" w:unhideWhenUsed="1"/>
+    <w:lsdException w:name="HTML Address" w:semiHidden="1" w:unhideWhenUsed="1"/>
+    <w:lsdException w:name="HTML Cite" w:semiHidden="1" w:unhideWhenUsed="1"/>
+    <w:lsdException w:name="HTML Code" w:semiHidden="1" w:unhideWhenUsed="1"/>
+    <w:lsdException w:name="HTML Definition" w:semiHidden="1" w:unhideWhenUsed="1"/>
+    <w:lsdException w:name="HTML Keyboard" w:semiHidden="1" w:unhideWhenUsed="1"/>
+    <w:lsdException w:name="HTML Preformatted" w:semiHidden="1" w:unhideWhenUsed="1"/>
+    <w:lsdException w:name="HTML Sample" w:semiHidden="1" w:unhideWhenUsed="1"/>
+    <w:lsdException w:name="HTML Typewriter" w:semiHidden="1" w:unhideWhenUsed="1"/>
+    <w:lsdException w:name="HTML Variable" w:semiHidden="1" w:unhideWhenUsed="1"/>
+    <w:lsdException w:name="Normal Table" w:semiHidden="1" w:unhideWhenUsed="1"/>
+    <w:lsdException w:name="annotation subject" w:semiHidden="1" w:unhideWhenUsed="1"/>
+    <w:lsdException w:name="No List" w:semiHidden="1" w:unhideWhenUsed="1"/>
+    <w:lsdException w:name="Outline List 1" w:semiHidden="1" w:unhideWhenUsed="1"/>
+    <w:lsdException w:name="Outline List 2" w:semiHidden="1" w:unhideWhenUsed="1"/>
+    <w:lsdException w:name="Outline List 3" w:semiHidden="1" w:unhideWhenUsed="1"/>
+    <w:lsdException w:name="Table Simple 1" w:semiHidden="1" w:unhideWhenUsed="1"/>
+    <w:lsdException w:name="Table Simple 2" w:semiHidden="1" w:unhideWhenUsed="1"/>
+    <w:lsdException w:name="Table Simple 3" w:semiHidden="1" w:unhideWhenUsed="1"/>
+    <w:lsdException w:name="Table Classic 1" w:semiHidden="1" w:unhideWhenUsed="1"/>
+    <w:lsdException w:name="Table Classic 2" w:semiHidden="1" w:unhideWhenUsed="1"/>
+    <w:lsdException w:name="Table Classic 3" w:semiHidden="1" w:unhideWhenUsed="1"/>
+    <w:lsdException w:name="Table Classic 4" w:semiHidden="1" w:unhideWhenUsed="1"/>
+    <w:lsdException w:name="Table Colorful 1" w:semiHidden="1" w:unhideWhenUsed="1"/>
+    <w:lsdException w:name="Table Colorful 2" w:semiHidden="1" w:unhideWhenUsed="1"/>
+    <w:lsdException w:name="Table Colorful 3" w:semiHidden="1" w:unhideWhenUsed="1"/>
+    <w:lsdException w:name="Table Columns 1" w:semiHidden="1" w:unhideWhenUsed="1"/>
+    <w:lsdException w:name="Table Columns 2" w:semiHidden="1" w:unhideWhenUsed="1"/>
+    <w:lsdException w:name="Table Columns 3" w:semiHidden="1" w:unhideWhenUsed="1"/>
+    <w:lsdException w:name="Table Columns 4" w:semiHidden="1" w:unhideWhenUsed="1"/>
+    <w:lsdException w:name="Table Columns 5" w:semiHidden="1" w:unhideWhenUsed="1"/>
+    <w:lsdException w:name="Table Grid 1" w:semiHidden="1" w:unhideWhenUsed="1"/>
+    <w:lsdException w:name="Table Grid 2" w:semiHidden="1" w:unhideWhenUsed="1"/>
+    <w:lsdException w:name="Table Grid 3" w:semiHidden="1" w:unhideWhenUsed="1"/>
+    <w:lsdException w:name="Table Grid 4" w:semiHidden="1" w:unhideWhenUsed="1"/>
+    <w:lsdException w:name="Table Grid 5" w:semiHidden="1" w:unhideWhenUsed="1"/>
+    <w:lsdException w:name="Table Grid 6" w:semiHidden="1" w:unhideWhenUsed="1"/>
+    <w:lsdException w:name="Table Grid 7" w:semiHidden="1" w:unhideWhenUsed="1"/>
+    <w:lsdException w:name="Table Grid 8" w:semiHidden="1" w:unhideWhenUsed="1"/>
+    <w:lsdException w:name="Table List 1" w:semiHidden="1" w:unhideWhenUsed="1"/>
+    <w:lsdException w:name="Table List 2" w:semiHidden="1" w:unhideWhenUsed="1"/>
+    <w:lsdException w:name="Table List 3" w:semiHidden="1" w:unhideWhenUsed="1"/>
+    <w:lsdException w:name="Table List 4" w:semiHidden="1" w:unhideWhenUsed="1"/>
+    <w:lsdException w:name="Table List 5" w:semiHidden="1" w:unhideWhenUsed="1"/>
+    <w:lsdException w:name="Table List 6" w:semiHidden="1" w:unhideWhenUsed="1"/>
+    <w:lsdException w:name="Table List 7" w:semiHidden="1" w:unhideWhenUsed="1"/>
+    <w:lsdException w:name="Table List 8" w:semiHidden="1" w:unhideWhenUsed="1"/>
+    <w:lsdException w:name="Table 3D effects 1" w:semiHidden="1" w:unhideWhenUsed="1"/>
+    <w:lsdException w:name="Table 3D effects 2" w:semiHidden="1" w:unhideWhenUsed="1"/>
+    <w:lsdException w:name="Table 3D effects 3" w:semiHidden="1" w:unhideWhenUsed="1"/>
+    <w:lsdException w:name="Table Contemporary" w:semiHidden="1" w:unhideWhenUsed="1"/>
+    <w:lsdException w:name="Table Elegant" w:semiHidden="1" w:unhideWhenUsed="1"/>
+    <w:lsdException w:name="Table Professional" w:semiHidden="1" w:unhideWhenUsed="1"/>
+    <w:lsdException w:name="Table Subtle 1" w:semiHidden="1" w:unhideWhenUsed="1"/>
+    <w:lsdException w:name="Table Subtle 2" w:semiHidden="1" w:unhideWhenUsed="1"/>
+    <w:lsdException w:name="Table Web 1" w:semiHidden="1" w:unhideWhenUsed="1"/>
+    <w:lsdException w:name="Table Web 2" w:semiHidden="1" w:unhideWhenUsed="1"/>
+    <w:lsdException w:name="Table Web 3" w:semiHidden="1" w:unhideWhenUsed="1"/>
+    <w:lsdException w:name="Balloon Text" w:semiHidden="1" w:unhideWhenUsed="1"/>
+    <w:lsdException w:name="Table Grid" w:uiPriority="59"/>
+    <w:lsdException w:name="Table Theme" w:semiHidden="1" w:unhideWhenUsed="1"/>
+    <w:lsdException w:name="Placeholder Text" w:semiHidden="1"/>
+    <w:lsdException w:name="No Spacing" w:uiPriority="1" w:qFormat="1"/>
+    <w:lsdException w:name="Light Shading" w:uiPriority="60"/>
+    <w:lsdException w:name="Light List" w:uiPriority="61"/>
+    <w:lsdException w:name="Light Grid" w:uiPriority="62"/>
+    <w:lsdException w:name="Medium Shading 1" w:uiPriority="63"/>
+    <w:lsdException w:name="Medium Shading 2" w:uiPriority="64"/>
+    <w:lsdException w:name="Medium List 1" w:uiPriority="65"/>
+    <w:lsdException w:name="Medium List 2" w:uiPriority="66"/>
+    <w:lsdException w:name="Medium Grid 1" w:uiPriority="67"/>
+    <w:lsdException w:name="Medium Grid 2" w:uiPriority="68"/>
+    <w:lsdException w:name="Medium Grid 3" w:uiPriority="69"/>
+    <w:lsdException w:name="Dark List" w:uiPriority="70"/>
+    <w:lsdException w:name="Colorful Shading" w:uiPriority="71"/>
+    <w:lsdException w:name="Colorful List" w:uiPriority="72"/>
+    <w:lsdException w:name="Colorful Grid" w:uiPriority="73"/>
+    <w:lsdException w:name="Light Shading Accent 1" w:uiPriority="60"/>
+    <w:lsdException w:name="Light List Accent 1" w:uiPriority="61"/>
+    <w:lsdException w:name="Light Grid Accent 1" w:uiPriority="62"/>
+    <w:lsdException w:name="Medium Shading 1 Accent 1" w:uiPriority="63"/>
+    <w:lsdException w:name="Medium Shading 2 Accent 1" w:uiPriority="64"/>
+    <w:lsdException w:name="Medium List 1 Accent 1" w:uiPriority="65"/>
+    <w:lsdException w:name="Revision" w:semiHidden="1"/>
+    <w:lsdException w:name="List Paragraph" w:uiPriority="34" w:qFormat="1"/>
+    <w:lsdException w:name="Quote" w:uiPriority="29" w:qFormat="1"/>
+    <w:lsdException w:name="Intense Quote" w:uiPriority="30" w:qFormat="1"/>
+    <w:lsdException w:name="Medium List 2 Accent 1" w:uiPriority="66"/>
+    <w:lsdException w:name="Medium Grid 1 Accent 1" w:uiPriority="67"/>
+    <w:lsdException w:name="Medium Grid 2 Accent 1" w:uiPriority="68"/>
+    <w:lsdException w:name="Medium Grid 3 Accent 1" w:uiPriority="69"/>
+    <w:lsdException w:name="Dark List Accent 1" w:uiPriority="70"/>
+    <w:lsdException w:name="Colorful Shading Accent 1" w:uiPriority="71"/>
+    <w:lsdException w:name="Colorful List Accent 1" w:uiPriority="72"/>
+    <w:lsdException w:name="Colorful Grid Accent 1" w:uiPriority="73"/>
+    <w:lsdException w:name="Light Shading Accent 2" w:uiPriority="60"/>
+    <w:lsdException w:name="Light List Accent 2" w:uiPriority="61"/>
+    <w:lsdException w:name="Light Grid Accent 2" w:uiPriority="62"/>
+    <w:lsdException w:name="Medium Shading 1 Accent 2" w:uiPriority="63"/>
+    <w:lsdException w:name="Medium Shading 2 Accent 2" w:uiPriority="64"/>
+    <w:lsdException w:name="Medium List 1 Accent 2" w:uiPriority="65"/>
+    <w:lsdException w:name="Medium List 2 Accent 2" w:uiPriority="66"/>
+    <w:lsdException w:name="Medium Grid 1 Accent 2" w:uiPriority="67"/>
+    <w:lsdException w:name="Medium Grid 2 Accent 2" w:uiPriority="68"/>
+    <w:lsdException w:name="Medium Grid 3 Accent 2" w:uiPriority="69"/>
+    <w:lsdException w:name="Dark List Accent 2" w:uiPriority="70"/>
+    <w:lsdException w:name="Colorful Shading Accent 2" w:uiPriority="71"/>
+    <w:lsdException w:name="Colorful List Accent 2" w:uiPriority="72"/>
+    <w:lsdException w:name="Colorful Grid Accent 2" w:uiPriority="73"/>
+    <w:lsdException w:name="Light Shading Accent 3" w:uiPriority="60"/>
+    <w:lsdException w:name="Light List Accent 3" w:uiPriority="61"/>
+    <w:lsdException w:name="Light Grid Accent 3" w:uiPriority="62"/>
+    <w:lsdException w:name="Medium Shading 1 Accent 3" w:uiPriority="63"/>
+    <w:lsdException w:name="Medium Shading 2 Accent 3" w:uiPriority="64"/>
+    <w:lsdException w:name="Medium List 1 Accent 3" w:uiPriority="65"/>
+    <w:lsdException w:name="Medium List 2 Accent 3" w:uiPriority="66"/>
+    <w:lsdException w:name="Medium Grid 1 Accent 3" w:uiPriority="67"/>
+    <w:lsdException w:name="Medium Grid 2 Accent 3" w:uiPriority="68"/>
+    <w:lsdException w:name="Medium Grid 3 Accent 3" w:uiPriority="69"/>
+    <w:lsdException w:name="Dark List Accent 3" w:uiPriority="70"/>
+    <w:lsdException w:name="Colorful Shading Accent 3" w:uiPriority="71"/>
+    <w:lsdException w:name="Colorful List Accent 3" w:uiPriority="72"/>
+    <w:lsdException w:name="Colorful Grid Accent 3" w:uiPriority="73"/>
+    <w:lsdException w:name="Light Shading Accent 4" w:uiPriority="60"/>
+    <w:lsdException w:name="Light List Accent 4" w:uiPriority="61"/>
+    <w:lsdException w:name="Light Grid Accent 4" w:uiPriority="62"/>
+    <w:lsdException w:name="Medium Shading 1 Accent 4" w:uiPriority="63"/>
+    <w:lsdException w:name="Medium Shading 2 Accent 4" w:uiPriority="64"/>
+    <w:lsdException w:name="Medium List 1 Accent 4" w:uiPriority="65"/>
+    <w:lsdException w:name="Medium List 2 Accent 4" w:uiPriority="66"/>
+    <w:lsdException w:name="Medium Grid 1 Accent 4" w:uiPriority="67"/>
+    <w:lsdException w:name="Medium Grid 2 Accent 4" w:uiPriority="68"/>
+    <w:lsdException w:name="Medium Grid 3 Accent 4" w:uiPriority="69"/>
+    <w:lsdException w:name="Dark List Accent 4" w:uiPriority="70"/>
+    <w:lsdException w:name="Colorful Shading Accent 4" w:uiPriority="71"/>
+    <w:lsdException w:name="Colorful List Accent 4" w:uiPriority="72"/>
+    <w:lsdException w:name="Colorful Grid Accent 4" w:uiPriority="73"/>
+    <w:lsdException w:name="Light Shading Accent 5" w:uiPriority="60"/>
+    <w:lsdException w:name="Light List Accent 5" w:uiPriority="61"/>
+    <w:lsdException w:name="Light Grid Accent 5" w:uiPriority="62"/>
+    <w:lsdException w:name="Medium Shading 1 Accent 5" w:uiPriority="63"/>
+    <w:lsdException w:name="Medium Shading 2 Accent 5" w:uiPriority="64"/>
+    <w:lsdException w:name="Medium List 1 Accent 5" w:uiPriority="65"/>
+    <w:lsdException w:name="Medium List 2 Accent 5" w:uiPriority="66"/>
+    <w:lsdException w:name="Medium Grid 1 Accent 5" w:uiPriority="67"/>
+    <w:lsdException w:name="Medium Grid 2 Accent 5" w:uiPriority="68"/>
+    <w:lsdException w:name="Medium Grid 3 Accent 5" w:uiPriority="69"/>
+    <w:lsdException w:name="Dark List Accent 5" w:uiPriority="70"/>
+    <w:lsdException w:name="Colorful Shading Accent 5" w:uiPriority="71"/>
+    <w:lsdException w:name="Colorful List Accent 5" w:uiPriority="72"/>
+    <w:lsdException w:name="Colorful Grid Accent 5" w:uiPriority="73"/>
+    <w:lsdException w:name="Light Shading Accent 6" w:uiPriority="60"/>
+    <w:lsdException w:name="Light List Accent 6" w:uiPriority="61"/>
+    <w:lsdException w:name="Light Grid Accent 6" w:uiPriority="62"/>
+    <w:lsdException w:name="Medium Shading 1 Accent 6" w:uiPriority="63"/>
+    <w:lsdException w:name="Medium Shading 2 Accent 6" w:uiPriority="64"/>
+    <w:lsdException w:name="Medium List 1 Accent 6" w:uiPriority="65"/>
+    <w:lsdException w:name="Medium List 2 Accent 6" w:uiPriority="66"/>
+    <w:lsdException w:name="Medium Grid 1 Accent 6" w:uiPriority="67"/>
+    <w:lsdException w:name="Medium Grid 2 Accent 6" w:uiPriority="68"/>
+    <w:lsdException w:name="Medium Grid 3 Accent 6" w:uiPriority="69"/>
+    <w:lsdException w:name="Dark List Accent 6" w:uiPriority="70"/>
+    <w:lsdException w:name="Colorful Shading Accent 6" w:uiPriority="71"/>
+    <w:lsdException w:name="Colorful List Accent 6" w:uiPriority="72"/>
+    <w:lsdException w:name="Colorful Grid Accent 6" w:uiPriority="73"/>
+    <w:lsdException w:name="Subtle Emphasis" w:uiPriority="19" w:qFormat="1"/>
+    <w:lsdException w:name="Intense Emphasis" w:uiPriority="21" w:qFormat="1"/>
+    <w:lsdException w:name="Subtle Reference" w:uiPriority="31" w:qFormat="1"/>
+    <w:lsdException w:name="Intense Reference" w:uiPriority="32" w:qFormat="1"/>
+    <w:lsdException w:name="Book Title" w:uiPriority="33" w:qFormat="1"/>
+    <w:lsdException w:name="Bibliography" w:semiHidden="1" w:uiPriority="37" w:unhideWhenUsed="1"/>
+    <w:lsdException w:name="TOC Heading" w:semiHidden="1" w:uiPriority="39" w:unhideWhenUsed="1" w:qFormat="1"/>
+    <w:lsdException w:name="Grid Table 4" w:uiPriority="49"/>
+    <w:lsdException w:name="Grid Table 5 Dark" w:uiPriority="50"/>
+    <w:lsdException w:name="Grid Table 6 Colorful" w:uiPriority="51"/>
+    <w:lsdException w:name="Grid Table 7 Colorful" w:uiPriority="52"/>
+    <w:lsdException w:name="Grid Table 1 Light Accent 1" w:uiPriority="46"/>
+    <w:lsdException w:name="Grid Table 2 Accent 1" w:uiPriority="47"/>
+    <w:lsdException w:name="Grid Table 3 Accent 1" w:uiPriority="48"/>
+    <w:lsdException w:name="Grid Table 4 Accent 1" w:uiPriority="49"/>
+    <w:lsdException w:name="Grid Table 5 Dark Accent 1" w:uiPriority="50"/>
+    <w:lsdException w:name="Grid Table 6 Colorful Accent 1" w:uiPriority="51"/>
+    <w:lsdException w:name="Grid Table 7 Colorful Accent 1" w:uiPriority="52"/>
+    <w:lsdException w:name="Grid Table 1 Light Accent 2" w:uiPriority="46"/>
+    <w:lsdException w:name="Grid Table 2 Accent 2" w:uiPriority="47"/>
+    <w:lsdException w:name="Grid Table 3 Accent 2" w:uiPriority="48"/>
+    <w:lsdException w:name="Grid Table 4 Accent 2" w:uiPriority="49"/>
+    <w:lsdException w:name="Grid Table 5 Dark Accent 2" w:uiPriority="50"/>
+    <w:lsdException w:name="Grid Table 6 Colorful Accent 2" w:uiPriority="51"/>
+    <w:lsdException w:name="Grid Table 7 Colorful Accent 2" w:uiPriority="52"/>
+    <w:lsdException w:name="Grid Table 1 Light Accent 3" w:uiPriority="46"/>
+    <w:lsdException w:name="Grid Table 2 Accent 3" w:uiPriority="47"/>
+    <w:lsdException w:name="Grid Table 3 Accent 3" w:uiPriority="48"/>
+    <w:lsdException w:name="Grid Table 4 Accent 3" w:uiPriority="49"/>
+    <w:lsdException w:name="Grid Table 5 Dark Accent 3" w:uiPriority="50"/>
+    <w:lsdException w:name="Grid Table 6 Colorful Accent 3" w:uiPriority="51"/>
+    <w:lsdException w:name="Grid Table 7 Colorful Accent 3" w:uiPriority="52"/>
+    <w:lsdException w:name="Grid Table 1 Light Accent 4" w:uiPriority="46"/>
+    <w:lsdException w:name="Grid Table 2 Accent 4" w:uiPriority="47"/>
+    <w:lsdException w:name="Grid Table 3 Accent 4" w:uiPriority="48"/>
+    <w:lsdException w:name="Grid Table 4 Accent 4" w:uiPriority="49"/>
+    <w:lsdException w:name="Grid Table 5 Dark Accent 4" w:uiPriority="50"/>
+    <w:lsdException w:name="Grid Table 6 Colorful Accent 4" w:uiPriority="51"/>
+    <w:lsdException w:name="Grid Table 7 Colorful Accent 4" w:uiPriority="52"/>
+    <w:lsdException w:name="Grid Table 1 Light Accent 5" w:uiPriority="46"/>
+    <w:lsdException w:name="Grid Table 2 Accent 5" w:uiPriority="47"/>
+    <w:lsdException w:name="Grid Table 3 Accent 5" w:uiPriority="48"/>
+    <w:lsdException w:name="Grid Table 4 Accent 5" w:uiPriority="49"/>
+    <w:lsdException w:name="Grid Table 5 Dark Accent 5" w:uiPriority="50"/>
+    <w:lsdException w:name="Grid Table 6 Colorful Accent 5" w:uiPriority="51"/>
+    <w:lsdException w:name="Grid Table 7 Colorful Accent 5" w:uiPriority="52"/>
+    <w:lsdException w:name="Grid Table 1 Light Accent 6" w:uiPriority="46"/>
+    <w:lsdException w:name="Grid Table 2 Accent 6" w:uiPriority="47"/>
+    <w:lsdException w:name="Grid Table 3 Accent 6" w:uiPriority="48"/>
+    <w:lsdException w:name="Grid Table 4 Accent 6" w:uiPriority="49"/>
+    <w:lsdException w:name="Grid Table 5 Dark Accent 6" w:uiPriority="50"/>
+    <w:lsdException w:name="Grid Table 6 Colorful Accent 6" w:uiPriority="51"/>
+    <w:lsdException w:name="Grid Table 7 Colorful Accent 6" w:uiPriority="52"/>
+    <w:lsdException w:name="List Table 1 Light" w:uiPriority="46"/>
+    <w:lsdException w:name="List Table 2" w:uiPriority="47"/>
+    <w:lsdException w:name="List Table 3" w:uiPriority="48"/>
+    <w:lsdException w:name="List Table 4" w:uiPriority="49"/>
+    <w:lsdException w:name="List Table 5 Dark" w:uiPriority="50"/>
+    <w:lsdException w:name="List Table 6 Colorful" w:uiPriority="51"/>
+    <w:lsdException w:name="List Table 7 Colorful" w:uiPriority="52"/>
+    <w:lsdException w:name="List Table 1 Light Accent 1" w:uiPriority="46"/>
+    <w:lsdException w:name="List Table 2 Accent 1" w:uiPriority="47"/>
+    <w:lsdException w:name="List Table 3 Accent 1" w:uiPriority="48"/>
+    <w:lsdException w:name="List Table 4 Accent 1" w:uiPriority="49"/>
+    <w:lsdException w:name="List Table 5 Dark Accent 1" w:uiPriority="50"/>
+    <w:lsdException w:name="List Table 6 Colorful Accent 1" w:uiPriority="51"/>
+    <w:lsdException w:name="List Table 7 Colorful Accent 1" w:uiPriority="52"/>
+    <w:lsdException w:name="List Table 1 Light Accent 2" w:uiPriority="46"/>
+    <w:lsdException w:name="List Table 2 Accent 2" w:uiPriority="47"/>
+    <w:lsdException w:name="List Table 3 Accent 2" w:uiPriority="48"/>
+    <w:lsdException w:name="List Table 4 Accent 2" w:uiPriority="49"/>
+    <w:lsdException w:name="List Table 5 Dark Accent 2" w:uiPriority="50"/>
+    <w:lsdException w:name="List Table 6 Colorful Accent 2" w:uiPriority="51"/>
+    <w:lsdException w:name="List Table 7 Colorful Accent 2" w:uiPriority="52"/>
+    <w:lsdException w:name="List Table 1 Light Accent 3" w:uiPriority="46"/>
+    <w:lsdException w:name="List Table 2 Accent 3" w:uiPriority="47"/>
+    <w:lsdException w:name="List Table 3 Accent 3" w:uiPriority="48"/>
+    <w:lsdException w:name="List Table 4 Accent 3" w:uiPriority="49"/>
+    <w:lsdException w:name="List Table 5 Dark Accent 3" w:uiPriority="50"/>
+    <w:lsdException w:name="List Table 6 Colorful Accent 3" w:uiPriority="51"/>
+    <w:lsdException w:name="List Table 7 Colorful Accent 3" w:uiPriority="52"/>
+    <w:lsdException w:name="List Table 1 Light Accent 4" w:uiPriority="46"/>
+    <w:lsdException w:name="List Table 2 Accent 4" w:uiPriority="47"/>
+    <w:lsdException w:name="List Table 3 Accent 4" w:uiPriority="48"/>
+    <w:lsdException w:name="List Table 4 Accent 4" w:uiPriority="49"/>
+    <w:lsdException w:name="List Table 5 Dark Accent 4" w:uiPriority="50"/>
+    <w:lsdException w:name="List Table 6 Colorful Accent 4" w:uiPriority="51"/>
+    <w:lsdException w:name="List Table 7 Colorful Accent 4" w:uiPriority="52"/>
+    <w:lsdException w:name="List Table 1 Light Accent 5" w:uiPriority="46"/>
+    <w:lsdException w:name="List Table 2 Accent 5" w:uiPriority="47"/>
+    <w:lsdException w:name="List Table 3 Accent 5" w:uiPriority="48"/>
+    <w:lsdException w:name="List Table 4 Accent 5" w:uiPriority="49"/>
+    <w:lsdException w:name="List Table 5 Dark Accent 5" w:uiPriority="50"/>
+    <w:lsdException w:name="List Table 6 Colorful Accent 5" w:uiPriority="51"/>
+    <w:lsdException w:name="List Table 7 Colorful Accent 5" w:uiPriority="52"/>
+    <w:lsdException w:name="List Table 1 Light Accent 6" w:uiPriority="46"/>
+    <w:lsdException w:name="List Table 2 Accent 6" w:uiPriority="47"/>
+    <w:lsdException w:name="List Table 3 Accent 6" w:uiPriority="48"/>
+    <w:lsdException w:name="List Table 4 Accent 6" w:uiPriority="49"/>
+    <w:lsdException w:name="List Table 5 Dark Accent 6" w:uiPriority="50"/>
+    <w:lsdException w:name="List Table 6 Colorful Accent 6" w:uiPriority="51"/>
+    <w:lsdException w:name="List Table 7 Colorful Accent 6" w:uiPriority="52"/>
   </w:latentStyles>
   <w:style w:type="paragraph" w:default="1" w:styleId="Standard">
     <w:name w:val="Normal"/>
     <w:qFormat/>
+    <w:rsid w:val="00882D7B"/>
   </w:style>
   <w:style w:type="paragraph" w:styleId="berschrift1">
     <w:name w:val="heading 1"/>
     <w:basedOn w:val="Standard"/>
     <w:next w:val="Standard"/>
-    <w:link w:val="berschrift1Zeichen"/>
+    <w:link w:val="berschrift1Zchn"/>
     <w:uiPriority w:val="9"/>
     <w:qFormat/>
-    <w:rsid w:val="005B2A4F"/>
+    <w:rsid w:val="00882D7B"/>
     <w:pPr>
       <w:keepNext/>
       <w:keepLines/>
-      <w:spacing w:before="480"/>
+      <w:spacing w:before="400" w:after="40" w:line="240" w:lineRule="auto"/>
       <w:outlineLvl w:val="0"/>
     </w:pPr>
     <w:rPr>
       <w:rFonts w:asciiTheme="majorHAnsi" w:eastAsiaTheme="majorEastAsia" w:hAnsiTheme="majorHAnsi" w:cstheme="majorBidi"/>
-      <w:b/>
-      <w:bCs/>
-      <w:color w:val="345A8A" w:themeColor="accent1" w:themeShade="B5"/>
-      <w:sz w:val="32"/>
-      <w:szCs w:val="32"/>
+      <w:caps/>
+      <w:sz w:val="36"/>
+      <w:szCs w:val="36"/>
     </w:rPr>
   </w:style>
   <w:style w:type="paragraph" w:styleId="berschrift2">
     <w:name w:val="heading 2"/>
     <w:basedOn w:val="Standard"/>
     <w:next w:val="Standard"/>
-    <w:link w:val="berschrift2Zeichen"/>
+    <w:link w:val="berschrift2Zchn"/>
     <w:uiPriority w:val="9"/>
     <w:unhideWhenUsed/>
     <w:qFormat/>
-    <w:rsid w:val="00943C95"/>
+    <w:rsid w:val="00882D7B"/>
     <w:pPr>
       <w:keepNext/>
       <w:keepLines/>
-      <w:spacing w:before="200"/>
+      <w:spacing w:before="120" w:after="0" w:line="240" w:lineRule="auto"/>
       <w:outlineLvl w:val="1"/>
+    </w:pPr>
+    <w:rPr>
+      <w:rFonts w:asciiTheme="majorHAnsi" w:eastAsiaTheme="majorEastAsia" w:hAnsiTheme="majorHAnsi" w:cstheme="majorBidi"/>
+      <w:caps/>
+      <w:sz w:val="28"/>
+      <w:szCs w:val="28"/>
+    </w:rPr>
+  </w:style>
+  <w:style w:type="paragraph" w:styleId="berschrift3">
+    <w:name w:val="heading 3"/>
+    <w:basedOn w:val="Standard"/>
+    <w:next w:val="Standard"/>
+    <w:link w:val="berschrift3Zchn"/>
+    <w:uiPriority w:val="9"/>
+    <w:semiHidden/>
+    <w:unhideWhenUsed/>
+    <w:qFormat/>
+    <w:rsid w:val="00882D7B"/>
+    <w:pPr>
+      <w:keepNext/>
+      <w:keepLines/>
+      <w:spacing w:before="120" w:after="0" w:line="240" w:lineRule="auto"/>
+      <w:outlineLvl w:val="2"/>
+    </w:pPr>
+    <w:rPr>
+      <w:rFonts w:asciiTheme="majorHAnsi" w:eastAsiaTheme="majorEastAsia" w:hAnsiTheme="majorHAnsi" w:cstheme="majorBidi"/>
+      <w:smallCaps/>
+      <w:sz w:val="28"/>
+      <w:szCs w:val="28"/>
+    </w:rPr>
+  </w:style>
+  <w:style w:type="paragraph" w:styleId="berschrift4">
+    <w:name w:val="heading 4"/>
+    <w:basedOn w:val="Standard"/>
+    <w:next w:val="Standard"/>
+    <w:link w:val="berschrift4Zchn"/>
+    <w:uiPriority w:val="9"/>
+    <w:semiHidden/>
+    <w:unhideWhenUsed/>
+    <w:qFormat/>
+    <w:rsid w:val="00882D7B"/>
+    <w:pPr>
+      <w:keepNext/>
+      <w:keepLines/>
+      <w:spacing w:before="120" w:after="0"/>
+      <w:outlineLvl w:val="3"/>
+    </w:pPr>
+    <w:rPr>
+      <w:rFonts w:asciiTheme="majorHAnsi" w:eastAsiaTheme="majorEastAsia" w:hAnsiTheme="majorHAnsi" w:cstheme="majorBidi"/>
+      <w:caps/>
+    </w:rPr>
+  </w:style>
+  <w:style w:type="paragraph" w:styleId="berschrift5">
+    <w:name w:val="heading 5"/>
+    <w:basedOn w:val="Standard"/>
+    <w:next w:val="Standard"/>
+    <w:link w:val="berschrift5Zchn"/>
+    <w:uiPriority w:val="9"/>
+    <w:semiHidden/>
+    <w:unhideWhenUsed/>
+    <w:qFormat/>
+    <w:rsid w:val="00882D7B"/>
+    <w:pPr>
+      <w:keepNext/>
+      <w:keepLines/>
+      <w:spacing w:before="120" w:after="0"/>
+      <w:outlineLvl w:val="4"/>
+    </w:pPr>
+    <w:rPr>
+      <w:rFonts w:asciiTheme="majorHAnsi" w:eastAsiaTheme="majorEastAsia" w:hAnsiTheme="majorHAnsi" w:cstheme="majorBidi"/>
+      <w:i/>
+      <w:iCs/>
+      <w:caps/>
+    </w:rPr>
+  </w:style>
+  <w:style w:type="paragraph" w:styleId="berschrift6">
+    <w:name w:val="heading 6"/>
+    <w:basedOn w:val="Standard"/>
+    <w:next w:val="Standard"/>
+    <w:link w:val="berschrift6Zchn"/>
+    <w:uiPriority w:val="9"/>
+    <w:semiHidden/>
+    <w:unhideWhenUsed/>
+    <w:qFormat/>
+    <w:rsid w:val="00882D7B"/>
+    <w:pPr>
+      <w:keepNext/>
+      <w:keepLines/>
+      <w:spacing w:before="120" w:after="0"/>
+      <w:outlineLvl w:val="5"/>
     </w:pPr>
     <w:rPr>
       <w:rFonts w:asciiTheme="majorHAnsi" w:eastAsiaTheme="majorEastAsia" w:hAnsiTheme="majorHAnsi" w:cstheme="majorBidi"/>
       <w:b/>
       <w:bCs/>
-      <w:color w:val="4F81BD" w:themeColor="accent1"/>
-      <w:sz w:val="26"/>
-      <w:szCs w:val="26"/>
-    </w:rPr>
-  </w:style>
-  <w:style w:type="character" w:default="1" w:styleId="Absatzstandardschriftart">
+      <w:caps/>
+      <w:color w:val="262626" w:themeColor="text1" w:themeTint="D9"/>
+      <w:sz w:val="20"/>
+      <w:szCs w:val="20"/>
+    </w:rPr>
+  </w:style>
+  <w:style w:type="paragraph" w:styleId="berschrift7">
+    <w:name w:val="heading 7"/>
+    <w:basedOn w:val="Standard"/>
+    <w:next w:val="Standard"/>
+    <w:link w:val="berschrift7Zchn"/>
+    <w:uiPriority w:val="9"/>
+    <w:semiHidden/>
+    <w:unhideWhenUsed/>
+    <w:qFormat/>
+    <w:rsid w:val="00882D7B"/>
+    <w:pPr>
+      <w:keepNext/>
+      <w:keepLines/>
+      <w:spacing w:before="120" w:after="0"/>
+      <w:outlineLvl w:val="6"/>
+    </w:pPr>
+    <w:rPr>
+      <w:rFonts w:asciiTheme="majorHAnsi" w:eastAsiaTheme="majorEastAsia" w:hAnsiTheme="majorHAnsi" w:cstheme="majorBidi"/>
+      <w:b/>
+      <w:bCs/>
+      <w:i/>
+      <w:iCs/>
+      <w:caps/>
+      <w:color w:val="262626" w:themeColor="text1" w:themeTint="D9"/>
+      <w:sz w:val="20"/>
+      <w:szCs w:val="20"/>
+    </w:rPr>
+  </w:style>
+  <w:style w:type="paragraph" w:styleId="berschrift8">
+    <w:name w:val="heading 8"/>
+    <w:basedOn w:val="Standard"/>
+    <w:next w:val="Standard"/>
+    <w:link w:val="berschrift8Zchn"/>
+    <w:uiPriority w:val="9"/>
+    <w:semiHidden/>
+    <w:unhideWhenUsed/>
+    <w:qFormat/>
+    <w:rsid w:val="00882D7B"/>
+    <w:pPr>
+      <w:keepNext/>
+      <w:keepLines/>
+      <w:spacing w:before="120" w:after="0"/>
+      <w:outlineLvl w:val="7"/>
+    </w:pPr>
+    <w:rPr>
+      <w:rFonts w:asciiTheme="majorHAnsi" w:eastAsiaTheme="majorEastAsia" w:hAnsiTheme="majorHAnsi" w:cstheme="majorBidi"/>
+      <w:b/>
+      <w:bCs/>
+      <w:caps/>
+      <w:color w:val="7F7F7F" w:themeColor="text1" w:themeTint="80"/>
+      <w:sz w:val="20"/>
+      <w:szCs w:val="20"/>
+    </w:rPr>
+  </w:style>
+  <w:style w:type="paragraph" w:styleId="berschrift9">
+    <w:name w:val="heading 9"/>
+    <w:basedOn w:val="Standard"/>
+    <w:next w:val="Standard"/>
+    <w:link w:val="berschrift9Zchn"/>
+    <w:uiPriority w:val="9"/>
+    <w:semiHidden/>
+    <w:unhideWhenUsed/>
+    <w:qFormat/>
+    <w:rsid w:val="00882D7B"/>
+    <w:pPr>
+      <w:keepNext/>
+      <w:keepLines/>
+      <w:spacing w:before="120" w:after="0"/>
+      <w:outlineLvl w:val="8"/>
+    </w:pPr>
+    <w:rPr>
+      <w:rFonts w:asciiTheme="majorHAnsi" w:eastAsiaTheme="majorEastAsia" w:hAnsiTheme="majorHAnsi" w:cstheme="majorBidi"/>
+      <w:b/>
+      <w:bCs/>
+      <w:i/>
+      <w:iCs/>
+      <w:caps/>
+      <w:color w:val="7F7F7F" w:themeColor="text1" w:themeTint="80"/>
+      <w:sz w:val="20"/>
+      <w:szCs w:val="20"/>
+    </w:rPr>
+  </w:style>
+  <w:style w:type="character" w:default="1" w:styleId="Absatz-Standardschriftart">
     <w:name w:val="Default Paragraph Font"/>
     <w:uiPriority w:val="1"/>
     <w:semiHidden/>
@@ -1702,59 +2582,54 @@
     <w:name w:val="Title"/>
     <w:basedOn w:val="Standard"/>
     <w:next w:val="Standard"/>
-    <w:link w:val="TitelZeichen"/>
+    <w:link w:val="TitelZchn"/>
     <w:uiPriority w:val="10"/>
     <w:qFormat/>
-    <w:rsid w:val="005B2A4F"/>
+    <w:rsid w:val="00882D7B"/>
     <w:pPr>
-      <w:pBdr>
-        <w:bottom w:val="single" w:sz="8" w:space="4" w:color="4F81BD" w:themeColor="accent1"/>
-      </w:pBdr>
-      <w:spacing w:after="300"/>
+      <w:spacing w:after="0" w:line="240" w:lineRule="auto"/>
       <w:contextualSpacing/>
     </w:pPr>
     <w:rPr>
       <w:rFonts w:asciiTheme="majorHAnsi" w:eastAsiaTheme="majorEastAsia" w:hAnsiTheme="majorHAnsi" w:cstheme="majorBidi"/>
-      <w:color w:val="17365D" w:themeColor="text2" w:themeShade="BF"/>
-      <w:spacing w:val="5"/>
-      <w:kern w:val="28"/>
-      <w:sz w:val="52"/>
-      <w:szCs w:val="52"/>
-    </w:rPr>
-  </w:style>
-  <w:style w:type="character" w:customStyle="1" w:styleId="TitelZeichen">
-    <w:name w:val="Titel Zeichen"/>
-    <w:basedOn w:val="Absatzstandardschriftart"/>
+      <w:caps/>
+      <w:color w:val="404040" w:themeColor="text1" w:themeTint="BF"/>
+      <w:spacing w:val="-10"/>
+      <w:sz w:val="72"/>
+      <w:szCs w:val="72"/>
+    </w:rPr>
+  </w:style>
+  <w:style w:type="character" w:customStyle="1" w:styleId="TitelZchn">
+    <w:name w:val="Titel Zchn"/>
+    <w:basedOn w:val="Absatz-Standardschriftart"/>
     <w:link w:val="Titel"/>
     <w:uiPriority w:val="10"/>
-    <w:rsid w:val="005B2A4F"/>
+    <w:rsid w:val="00882D7B"/>
     <w:rPr>
       <w:rFonts w:asciiTheme="majorHAnsi" w:eastAsiaTheme="majorEastAsia" w:hAnsiTheme="majorHAnsi" w:cstheme="majorBidi"/>
-      <w:color w:val="17365D" w:themeColor="text2" w:themeShade="BF"/>
-      <w:spacing w:val="5"/>
-      <w:kern w:val="28"/>
-      <w:sz w:val="52"/>
-      <w:szCs w:val="52"/>
-    </w:rPr>
-  </w:style>
-  <w:style w:type="character" w:customStyle="1" w:styleId="berschrift1Zeichen">
-    <w:name w:val="Überschrift 1 Zeichen"/>
-    <w:basedOn w:val="Absatzstandardschriftart"/>
+      <w:caps/>
+      <w:color w:val="404040" w:themeColor="text1" w:themeTint="BF"/>
+      <w:spacing w:val="-10"/>
+      <w:sz w:val="72"/>
+      <w:szCs w:val="72"/>
+    </w:rPr>
+  </w:style>
+  <w:style w:type="character" w:customStyle="1" w:styleId="berschrift1Zchn">
+    <w:name w:val="Überschrift 1 Zchn"/>
+    <w:basedOn w:val="Absatz-Standardschriftart"/>
     <w:link w:val="berschrift1"/>
     <w:uiPriority w:val="9"/>
-    <w:rsid w:val="005B2A4F"/>
+    <w:rsid w:val="00882D7B"/>
     <w:rPr>
       <w:rFonts w:asciiTheme="majorHAnsi" w:eastAsiaTheme="majorEastAsia" w:hAnsiTheme="majorHAnsi" w:cstheme="majorBidi"/>
-      <w:b/>
-      <w:bCs/>
-      <w:color w:val="345A8A" w:themeColor="accent1" w:themeShade="B5"/>
-      <w:sz w:val="32"/>
-      <w:szCs w:val="32"/>
-    </w:rPr>
-  </w:style>
-  <w:style w:type="character" w:styleId="Link">
+      <w:caps/>
+      <w:sz w:val="36"/>
+      <w:szCs w:val="36"/>
+    </w:rPr>
+  </w:style>
+  <w:style w:type="character" w:styleId="Hyperlink">
     <w:name w:val="Hyperlink"/>
-    <w:basedOn w:val="Absatzstandardschriftart"/>
+    <w:basedOn w:val="Absatz-Standardschriftart"/>
     <w:uiPriority w:val="99"/>
     <w:unhideWhenUsed/>
     <w:rsid w:val="0060451E"/>
@@ -1774,344 +2649,355 @@
       <w:contextualSpacing/>
     </w:pPr>
   </w:style>
-  <w:style w:type="character" w:customStyle="1" w:styleId="berschrift2Zeichen">
-    <w:name w:val="Überschrift 2 Zeichen"/>
-    <w:basedOn w:val="Absatzstandardschriftart"/>
+  <w:style w:type="character" w:customStyle="1" w:styleId="berschrift2Zchn">
+    <w:name w:val="Überschrift 2 Zchn"/>
+    <w:basedOn w:val="Absatz-Standardschriftart"/>
     <w:link w:val="berschrift2"/>
     <w:uiPriority w:val="9"/>
-    <w:rsid w:val="00943C95"/>
+    <w:rsid w:val="00882D7B"/>
+    <w:rPr>
+      <w:rFonts w:asciiTheme="majorHAnsi" w:eastAsiaTheme="majorEastAsia" w:hAnsiTheme="majorHAnsi" w:cstheme="majorBidi"/>
+      <w:caps/>
+      <w:sz w:val="28"/>
+      <w:szCs w:val="28"/>
+    </w:rPr>
+  </w:style>
+  <w:style w:type="character" w:customStyle="1" w:styleId="berschrift3Zchn">
+    <w:name w:val="Überschrift 3 Zchn"/>
+    <w:basedOn w:val="Absatz-Standardschriftart"/>
+    <w:link w:val="berschrift3"/>
+    <w:uiPriority w:val="9"/>
+    <w:semiHidden/>
+    <w:rsid w:val="00882D7B"/>
+    <w:rPr>
+      <w:rFonts w:asciiTheme="majorHAnsi" w:eastAsiaTheme="majorEastAsia" w:hAnsiTheme="majorHAnsi" w:cstheme="majorBidi"/>
+      <w:smallCaps/>
+      <w:sz w:val="28"/>
+      <w:szCs w:val="28"/>
+    </w:rPr>
+  </w:style>
+  <w:style w:type="character" w:customStyle="1" w:styleId="berschrift4Zchn">
+    <w:name w:val="Überschrift 4 Zchn"/>
+    <w:basedOn w:val="Absatz-Standardschriftart"/>
+    <w:link w:val="berschrift4"/>
+    <w:uiPriority w:val="9"/>
+    <w:semiHidden/>
+    <w:rsid w:val="00882D7B"/>
+    <w:rPr>
+      <w:rFonts w:asciiTheme="majorHAnsi" w:eastAsiaTheme="majorEastAsia" w:hAnsiTheme="majorHAnsi" w:cstheme="majorBidi"/>
+      <w:caps/>
+    </w:rPr>
+  </w:style>
+  <w:style w:type="character" w:customStyle="1" w:styleId="berschrift5Zchn">
+    <w:name w:val="Überschrift 5 Zchn"/>
+    <w:basedOn w:val="Absatz-Standardschriftart"/>
+    <w:link w:val="berschrift5"/>
+    <w:uiPriority w:val="9"/>
+    <w:semiHidden/>
+    <w:rsid w:val="00882D7B"/>
+    <w:rPr>
+      <w:rFonts w:asciiTheme="majorHAnsi" w:eastAsiaTheme="majorEastAsia" w:hAnsiTheme="majorHAnsi" w:cstheme="majorBidi"/>
+      <w:i/>
+      <w:iCs/>
+      <w:caps/>
+    </w:rPr>
+  </w:style>
+  <w:style w:type="character" w:customStyle="1" w:styleId="berschrift6Zchn">
+    <w:name w:val="Überschrift 6 Zchn"/>
+    <w:basedOn w:val="Absatz-Standardschriftart"/>
+    <w:link w:val="berschrift6"/>
+    <w:uiPriority w:val="9"/>
+    <w:semiHidden/>
+    <w:rsid w:val="00882D7B"/>
     <w:rPr>
       <w:rFonts w:asciiTheme="majorHAnsi" w:eastAsiaTheme="majorEastAsia" w:hAnsiTheme="majorHAnsi" w:cstheme="majorBidi"/>
       <w:b/>
       <w:bCs/>
-      <w:color w:val="4F81BD" w:themeColor="accent1"/>
-      <w:sz w:val="26"/>
-      <w:szCs w:val="26"/>
-    </w:rPr>
-  </w:style>
-</w:styles>
-</file>
-
-<file path=word/stylesWithEffects.xml><?xml version="1.0" encoding="utf-8"?>
-<w:styles xmlns:wpc="http://schemas.microsoft.com/office/word/2010/wordprocessingCanvas" xmlns:mo="http://schemas.microsoft.com/office/mac/office/2008/main" xmlns:mc="http://schemas.openxmlformats.org/markup-compatibility/2006" xmlns:mv="urn:schemas-microsoft-com:mac:vml" xmlns:o="urn:schemas-microsoft-com:office:office" xmlns:r="http://schemas.openxmlformats.org/officeDocument/2006/relationships" xmlns:m="http://schemas.openxmlformats.org/officeDocument/2006/math" xmlns:v="urn:schemas-microsoft-com:vml" xmlns:wp14="http://schemas.microsoft.com/office/word/2010/wordprocessingDrawing" xmlns:wp="http://schemas.openxmlformats.org/drawingml/2006/wordprocessingDrawing" xmlns:w10="urn:schemas-microsoft-com:office:word" xmlns:w="http://schemas.openxmlformats.org/wordprocessingml/2006/main" xmlns:w14="http://schemas.microsoft.com/office/word/2010/wordml" xmlns:wpg="http://schemas.microsoft.com/office/word/2010/wordprocessingGroup" xmlns:wpi="http://schemas.microsoft.com/office/word/2010/wordprocessingInk" xmlns:wne="http://schemas.microsoft.com/office/word/2006/wordml" xmlns:wps="http://schemas.microsoft.com/office/word/2010/wordprocessingShape" mc:Ignorable="w14 wp14">
-  <w:docDefaults>
-    <w:rPrDefault>
-      <w:rPr>
-        <w:rFonts w:asciiTheme="minorHAnsi" w:eastAsiaTheme="minorEastAsia" w:hAnsiTheme="minorHAnsi" w:cstheme="minorBidi"/>
-        <w:sz w:val="24"/>
-        <w:szCs w:val="24"/>
-        <w:lang w:val="de-DE" w:eastAsia="de-DE" w:bidi="ar-SA"/>
-      </w:rPr>
-    </w:rPrDefault>
-    <w:pPrDefault/>
-  </w:docDefaults>
-  <w:latentStyles w:defLockedState="0" w:defUIPriority="99" w:defSemiHidden="1" w:defUnhideWhenUsed="1" w:defQFormat="0" w:count="276">
-    <w:lsdException w:name="Normal" w:semiHidden="0" w:uiPriority="0" w:unhideWhenUsed="0" w:qFormat="1"/>
-    <w:lsdException w:name="heading 1" w:semiHidden="0" w:uiPriority="9" w:unhideWhenUsed="0" w:qFormat="1"/>
-    <w:lsdException w:name="heading 2" w:uiPriority="9" w:qFormat="1"/>
-    <w:lsdException w:name="heading 3" w:uiPriority="9" w:qFormat="1"/>
-    <w:lsdException w:name="heading 4" w:uiPriority="9" w:qFormat="1"/>
-    <w:lsdException w:name="heading 5" w:uiPriority="9" w:qFormat="1"/>
-    <w:lsdException w:name="heading 6" w:uiPriority="9" w:qFormat="1"/>
-    <w:lsdException w:name="heading 7" w:uiPriority="9" w:qFormat="1"/>
-    <w:lsdException w:name="heading 8" w:uiPriority="9" w:qFormat="1"/>
-    <w:lsdException w:name="heading 9" w:uiPriority="9" w:qFormat="1"/>
-    <w:lsdException w:name="toc 1" w:uiPriority="39"/>
-    <w:lsdException w:name="toc 2" w:uiPriority="39"/>
-    <w:lsdException w:name="toc 3" w:uiPriority="39"/>
-    <w:lsdException w:name="toc 4" w:uiPriority="39"/>
-    <w:lsdException w:name="toc 5" w:uiPriority="39"/>
-    <w:lsdException w:name="toc 6" w:uiPriority="39"/>
-    <w:lsdException w:name="toc 7" w:uiPriority="39"/>
-    <w:lsdException w:name="toc 8" w:uiPriority="39"/>
-    <w:lsdException w:name="toc 9" w:uiPriority="39"/>
-    <w:lsdException w:name="caption" w:uiPriority="35" w:qFormat="1"/>
-    <w:lsdException w:name="Title" w:semiHidden="0" w:uiPriority="10" w:unhideWhenUsed="0" w:qFormat="1"/>
-    <w:lsdException w:name="Default Paragraph Font" w:uiPriority="1"/>
-    <w:lsdException w:name="Subtitle" w:semiHidden="0" w:uiPriority="11" w:unhideWhenUsed="0" w:qFormat="1"/>
-    <w:lsdException w:name="Strong" w:semiHidden="0" w:uiPriority="22" w:unhideWhenUsed="0" w:qFormat="1"/>
-    <w:lsdException w:name="Emphasis" w:semiHidden="0" w:uiPriority="20" w:unhideWhenUsed="0" w:qFormat="1"/>
-    <w:lsdException w:name="Table Grid" w:semiHidden="0" w:uiPriority="59" w:unhideWhenUsed="0"/>
-    <w:lsdException w:name="Placeholder Text" w:unhideWhenUsed="0"/>
-    <w:lsdException w:name="No Spacing" w:semiHidden="0" w:uiPriority="1" w:unhideWhenUsed="0" w:qFormat="1"/>
-    <w:lsdException w:name="Light Shading" w:semiHidden="0" w:uiPriority="60" w:unhideWhenUsed="0"/>
-    <w:lsdException w:name="Light List" w:semiHidden="0" w:uiPriority="61" w:unhideWhenUsed="0"/>
-    <w:lsdException w:name="Light Grid" w:semiHidden="0" w:uiPriority="62" w:unhideWhenUsed="0"/>
-    <w:lsdException w:name="Medium Shading 1" w:semiHidden="0" w:uiPriority="63" w:unhideWhenUsed="0"/>
-    <w:lsdException w:name="Medium Shading 2" w:semiHidden="0" w:uiPriority="64" w:unhideWhenUsed="0"/>
-    <w:lsdException w:name="Medium List 1" w:semiHidden="0" w:uiPriority="65" w:unhideWhenUsed="0"/>
-    <w:lsdException w:name="Medium List 2" w:semiHidden="0" w:uiPriority="66" w:unhideWhenUsed="0"/>
-    <w:lsdException w:name="Medium Grid 1" w:semiHidden="0" w:uiPriority="67" w:unhideWhenUsed="0"/>
-    <w:lsdException w:name="Medium Grid 2" w:semiHidden="0" w:uiPriority="68" w:unhideWhenUsed="0"/>
-    <w:lsdException w:name="Medium Grid 3" w:semiHidden="0" w:uiPriority="69" w:unhideWhenUsed="0"/>
-    <w:lsdException w:name="Dark List" w:semiHidden="0" w:uiPriority="70" w:unhideWhenUsed="0"/>
-    <w:lsdException w:name="Colorful Shading" w:semiHidden="0" w:uiPriority="71" w:unhideWhenUsed="0"/>
-    <w:lsdException w:name="Colorful List" w:semiHidden="0" w:uiPriority="72" w:unhideWhenUsed="0"/>
-    <w:lsdException w:name="Colorful Grid" w:semiHidden="0" w:uiPriority="73" w:unhideWhenUsed="0"/>
-    <w:lsdException w:name="Light Shading Accent 1" w:semiHidden="0" w:uiPriority="60" w:unhideWhenUsed="0"/>
-    <w:lsdException w:name="Light List Accent 1" w:semiHidden="0" w:uiPriority="61" w:unhideWhenUsed="0"/>
-    <w:lsdException w:name="Light Grid Accent 1" w:semiHidden="0" w:uiPriority="62" w:unhideWhenUsed="0"/>
-    <w:lsdException w:name="Medium Shading 1 Accent 1" w:semiHidden="0" w:uiPriority="63" w:unhideWhenUsed="0"/>
-    <w:lsdException w:name="Medium Shading 2 Accent 1" w:semiHidden="0" w:uiPriority="64" w:unhideWhenUsed="0"/>
-    <w:lsdException w:name="Medium List 1 Accent 1" w:semiHidden="0" w:uiPriority="65" w:unhideWhenUsed="0"/>
-    <w:lsdException w:name="Revision" w:unhideWhenUsed="0"/>
-    <w:lsdException w:name="List Paragraph" w:semiHidden="0" w:uiPriority="34" w:unhideWhenUsed="0" w:qFormat="1"/>
-    <w:lsdException w:name="Quote" w:semiHidden="0" w:uiPriority="29" w:unhideWhenUsed="0" w:qFormat="1"/>
-    <w:lsdException w:name="Intense Quote" w:semiHidden="0" w:uiPriority="30" w:unhideWhenUsed="0" w:qFormat="1"/>
-    <w:lsdException w:name="Medium List 2 Accent 1" w:semiHidden="0" w:uiPriority="66" w:unhideWhenUsed="0"/>
-    <w:lsdException w:name="Medium Grid 1 Accent 1" w:semiHidden="0" w:uiPriority="67" w:unhideWhenUsed="0"/>
-    <w:lsdException w:name="Medium Grid 2 Accent 1" w:semiHidden="0" w:uiPriority="68" w:unhideWhenUsed="0"/>
-    <w:lsdException w:name="Medium Grid 3 Accent 1" w:semiHidden="0" w:uiPriority="69" w:unhideWhenUsed="0"/>
-    <w:lsdException w:name="Dark List Accent 1" w:semiHidden="0" w:uiPriority="70" w:unhideWhenUsed="0"/>
-    <w:lsdException w:name="Colorful Shading Accent 1" w:semiHidden="0" w:uiPriority="71" w:unhideWhenUsed="0"/>
-    <w:lsdException w:name="Colorful List Accent 1" w:semiHidden="0" w:uiPriority="72" w:unhideWhenUsed="0"/>
-    <w:lsdException w:name="Colorful Grid Accent 1" w:semiHidden="0" w:uiPriority="73" w:unhideWhenUsed="0"/>
-    <w:lsdException w:name="Light Shading Accent 2" w:semiHidden="0" w:uiPriority="60" w:unhideWhenUsed="0"/>
-    <w:lsdException w:name="Light List Accent 2" w:semiHidden="0" w:uiPriority="61" w:unhideWhenUsed="0"/>
-    <w:lsdException w:name="Light Grid Accent 2" w:semiHidden="0" w:uiPriority="62" w:unhideWhenUsed="0"/>
-    <w:lsdException w:name="Medium Shading 1 Accent 2" w:semiHidden="0" w:uiPriority="63" w:unhideWhenUsed="0"/>
-    <w:lsdException w:name="Medium Shading 2 Accent 2" w:semiHidden="0" w:uiPriority="64" w:unhideWhenUsed="0"/>
-    <w:lsdException w:name="Medium List 1 Accent 2" w:semiHidden="0" w:uiPriority="65" w:unhideWhenUsed="0"/>
-    <w:lsdException w:name="Medium List 2 Accent 2" w:semiHidden="0" w:uiPriority="66" w:unhideWhenUsed="0"/>
-    <w:lsdException w:name="Medium Grid 1 Accent 2" w:semiHidden="0" w:uiPriority="67" w:unhideWhenUsed="0"/>
-    <w:lsdException w:name="Medium Grid 2 Accent 2" w:semiHidden="0" w:uiPriority="68" w:unhideWhenUsed="0"/>
-    <w:lsdException w:name="Medium Grid 3 Accent 2" w:semiHidden="0" w:uiPriority="69" w:unhideWhenUsed="0"/>
-    <w:lsdException w:name="Dark List Accent 2" w:semiHidden="0" w:uiPriority="70" w:unhideWhenUsed="0"/>
-    <w:lsdException w:name="Colorful Shading Accent 2" w:semiHidden="0" w:uiPriority="71" w:unhideWhenUsed="0"/>
-    <w:lsdException w:name="Colorful List Accent 2" w:semiHidden="0" w:uiPriority="72" w:unhideWhenUsed="0"/>
-    <w:lsdException w:name="Colorful Grid Accent 2" w:semiHidden="0" w:uiPriority="73" w:unhideWhenUsed="0"/>
-    <w:lsdException w:name="Light Shading Accent 3" w:semiHidden="0" w:uiPriority="60" w:unhideWhenUsed="0"/>
-    <w:lsdException w:name="Light List Accent 3" w:semiHidden="0" w:uiPriority="61" w:unhideWhenUsed="0"/>
-    <w:lsdException w:name="Light Grid Accent 3" w:semiHidden="0" w:uiPriority="62" w:unhideWhenUsed="0"/>
-    <w:lsdException w:name="Medium Shading 1 Accent 3" w:semiHidden="0" w:uiPriority="63" w:unhideWhenUsed="0"/>
-    <w:lsdException w:name="Medium Shading 2 Accent 3" w:semiHidden="0" w:uiPriority="64" w:unhideWhenUsed="0"/>
-    <w:lsdException w:name="Medium List 1 Accent 3" w:semiHidden="0" w:uiPriority="65" w:unhideWhenUsed="0"/>
-    <w:lsdException w:name="Medium List 2 Accent 3" w:semiHidden="0" w:uiPriority="66" w:unhideWhenUsed="0"/>
-    <w:lsdException w:name="Medium Grid 1 Accent 3" w:semiHidden="0" w:uiPriority="67" w:unhideWhenUsed="0"/>
-    <w:lsdException w:name="Medium Grid 2 Accent 3" w:semiHidden="0" w:uiPriority="68" w:unhideWhenUsed="0"/>
-    <w:lsdException w:name="Medium Grid 3 Accent 3" w:semiHidden="0" w:uiPriority="69" w:unhideWhenUsed="0"/>
-    <w:lsdException w:name="Dark List Accent 3" w:semiHidden="0" w:uiPriority="70" w:unhideWhenUsed="0"/>
-    <w:lsdException w:name="Colorful Shading Accent 3" w:semiHidden="0" w:uiPriority="71" w:unhideWhenUsed="0"/>
-    <w:lsdException w:name="Colorful List Accent 3" w:semiHidden="0" w:uiPriority="72" w:unhideWhenUsed="0"/>
-    <w:lsdException w:name="Colorful Grid Accent 3" w:semiHidden="0" w:uiPriority="73" w:unhideWhenUsed="0"/>
-    <w:lsdException w:name="Light Shading Accent 4" w:semiHidden="0" w:uiPriority="60" w:unhideWhenUsed="0"/>
-    <w:lsdException w:name="Light List Accent 4" w:semiHidden="0" w:uiPriority="61" w:unhideWhenUsed="0"/>
-    <w:lsdException w:name="Light Grid Accent 4" w:semiHidden="0" w:uiPriority="62" w:unhideWhenUsed="0"/>
-    <w:lsdException w:name="Medium Shading 1 Accent 4" w:semiHidden="0" w:uiPriority="63" w:unhideWhenUsed="0"/>
-    <w:lsdException w:name="Medium Shading 2 Accent 4" w:semiHidden="0" w:uiPriority="64" w:unhideWhenUsed="0"/>
-    <w:lsdException w:name="Medium List 1 Accent 4" w:semiHidden="0" w:uiPriority="65" w:unhideWhenUsed="0"/>
-    <w:lsdException w:name="Medium List 2 Accent 4" w:semiHidden="0" w:uiPriority="66" w:unhideWhenUsed="0"/>
-    <w:lsdException w:name="Medium Grid 1 Accent 4" w:semiHidden="0" w:uiPriority="67" w:unhideWhenUsed="0"/>
-    <w:lsdException w:name="Medium Grid 2 Accent 4" w:semiHidden="0" w:uiPriority="68" w:unhideWhenUsed="0"/>
-    <w:lsdException w:name="Medium Grid 3 Accent 4" w:semiHidden="0" w:uiPriority="69" w:unhideWhenUsed="0"/>
-    <w:lsdException w:name="Dark List Accent 4" w:semiHidden="0" w:uiPriority="70" w:unhideWhenUsed="0"/>
-    <w:lsdException w:name="Colorful Shading Accent 4" w:semiHidden="0" w:uiPriority="71" w:unhideWhenUsed="0"/>
-    <w:lsdException w:name="Colorful List Accent 4" w:semiHidden="0" w:uiPriority="72" w:unhideWhenUsed="0"/>
-    <w:lsdException w:name="Colorful Grid Accent 4" w:semiHidden="0" w:uiPriority="73" w:unhideWhenUsed="0"/>
-    <w:lsdException w:name="Light Shading Accent 5" w:semiHidden="0" w:uiPriority="60" w:unhideWhenUsed="0"/>
-    <w:lsdException w:name="Light List Accent 5" w:semiHidden="0" w:uiPriority="61" w:unhideWhenUsed="0"/>
-    <w:lsdException w:name="Light Grid Accent 5" w:semiHidden="0" w:uiPriority="62" w:unhideWhenUsed="0"/>
-    <w:lsdException w:name="Medium Shading 1 Accent 5" w:semiHidden="0" w:uiPriority="63" w:unhideWhenUsed="0"/>
-    <w:lsdException w:name="Medium Shading 2 Accent 5" w:semiHidden="0" w:uiPriority="64" w:unhideWhenUsed="0"/>
-    <w:lsdException w:name="Medium List 1 Accent 5" w:semiHidden="0" w:uiPriority="65" w:unhideWhenUsed="0"/>
-    <w:lsdException w:name="Medium List 2 Accent 5" w:semiHidden="0" w:uiPriority="66" w:unhideWhenUsed="0"/>
-    <w:lsdException w:name="Medium Grid 1 Accent 5" w:semiHidden="0" w:uiPriority="67" w:unhideWhenUsed="0"/>
-    <w:lsdException w:name="Medium Grid 2 Accent 5" w:semiHidden="0" w:uiPriority="68" w:unhideWhenUsed="0"/>
-    <w:lsdException w:name="Medium Grid 3 Accent 5" w:semiHidden="0" w:uiPriority="69" w:unhideWhenUsed="0"/>
-    <w:lsdException w:name="Dark List Accent 5" w:semiHidden="0" w:uiPriority="70" w:unhideWhenUsed="0"/>
-    <w:lsdException w:name="Colorful Shading Accent 5" w:semiHidden="0" w:uiPriority="71" w:unhideWhenUsed="0"/>
-    <w:lsdException w:name="Colorful List Accent 5" w:semiHidden="0" w:uiPriority="72" w:unhideWhenUsed="0"/>
-    <w:lsdException w:name="Colorful Grid Accent 5" w:semiHidden="0" w:uiPriority="73" w:unhideWhenUsed="0"/>
-    <w:lsdException w:name="Light Shading Accent 6" w:semiHidden="0" w:uiPriority="60" w:unhideWhenUsed="0"/>
-    <w:lsdException w:name="Light List Accent 6" w:semiHidden="0" w:uiPriority="61" w:unhideWhenUsed="0"/>
-    <w:lsdException w:name="Light Grid Accent 6" w:semiHidden="0" w:uiPriority="62" w:unhideWhenUsed="0"/>
-    <w:lsdException w:name="Medium Shading 1 Accent 6" w:semiHidden="0" w:uiPriority="63" w:unhideWhenUsed="0"/>
-    <w:lsdException w:name="Medium Shading 2 Accent 6" w:semiHidden="0" w:uiPriority="64" w:unhideWhenUsed="0"/>
-    <w:lsdException w:name="Medium List 1 Accent 6" w:semiHidden="0" w:uiPriority="65" w:unhideWhenUsed="0"/>
-    <w:lsdException w:name="Medium List 2 Accent 6" w:semiHidden="0" w:uiPriority="66" w:unhideWhenUsed="0"/>
-    <w:lsdException w:name="Medium Grid 1 Accent 6" w:semiHidden="0" w:uiPriority="67" w:unhideWhenUsed="0"/>
-    <w:lsdException w:name="Medium Grid 2 Accent 6" w:semiHidden="0" w:uiPriority="68" w:unhideWhenUsed="0"/>
-    <w:lsdException w:name="Medium Grid 3 Accent 6" w:semiHidden="0" w:uiPriority="69" w:unhideWhenUsed="0"/>
-    <w:lsdException w:name="Dark List Accent 6" w:semiHidden="0" w:uiPriority="70" w:unhideWhenUsed="0"/>
-    <w:lsdException w:name="Colorful Shading Accent 6" w:semiHidden="0" w:uiPriority="71" w:unhideWhenUsed="0"/>
-    <w:lsdException w:name="Colorful List Accent 6" w:semiHidden="0" w:uiPriority="72" w:unhideWhenUsed="0"/>
-    <w:lsdException w:name="Colorful Grid Accent 6" w:semiHidden="0" w:uiPriority="73" w:unhideWhenUsed="0"/>
-    <w:lsdException w:name="Subtle Emphasis" w:semiHidden="0" w:uiPriority="19" w:unhideWhenUsed="0" w:qFormat="1"/>
-    <w:lsdException w:name="Intense Emphasis" w:semiHidden="0" w:uiPriority="21" w:unhideWhenUsed="0" w:qFormat="1"/>
-    <w:lsdException w:name="Subtle Reference" w:semiHidden="0" w:uiPriority="31" w:unhideWhenUsed="0" w:qFormat="1"/>
-    <w:lsdException w:name="Intense Reference" w:semiHidden="0" w:uiPriority="32" w:unhideWhenUsed="0" w:qFormat="1"/>
-    <w:lsdException w:name="Book Title" w:semiHidden="0" w:uiPriority="33" w:unhideWhenUsed="0" w:qFormat="1"/>
-    <w:lsdException w:name="Bibliography" w:uiPriority="37"/>
-    <w:lsdException w:name="TOC Heading" w:uiPriority="39" w:qFormat="1"/>
-  </w:latentStyles>
-  <w:style w:type="paragraph" w:default="1" w:styleId="Standard">
-    <w:name w:val="Normal"/>
-    <w:qFormat/>
-  </w:style>
-  <w:style w:type="paragraph" w:styleId="berschrift1">
-    <w:name w:val="heading 1"/>
-    <w:basedOn w:val="Standard"/>
-    <w:next w:val="Standard"/>
-    <w:link w:val="berschrift1Zeichen"/>
+      <w:caps/>
+      <w:color w:val="262626" w:themeColor="text1" w:themeTint="D9"/>
+      <w:sz w:val="20"/>
+      <w:szCs w:val="20"/>
+    </w:rPr>
+  </w:style>
+  <w:style w:type="character" w:customStyle="1" w:styleId="berschrift7Zchn">
+    <w:name w:val="Überschrift 7 Zchn"/>
+    <w:basedOn w:val="Absatz-Standardschriftart"/>
+    <w:link w:val="berschrift7"/>
     <w:uiPriority w:val="9"/>
-    <w:qFormat/>
-    <w:rsid w:val="005B2A4F"/>
-    <w:pPr>
-      <w:keepNext/>
-      <w:keepLines/>
-      <w:spacing w:before="480"/>
-      <w:outlineLvl w:val="0"/>
-    </w:pPr>
+    <w:semiHidden/>
+    <w:rsid w:val="00882D7B"/>
     <w:rPr>
       <w:rFonts w:asciiTheme="majorHAnsi" w:eastAsiaTheme="majorEastAsia" w:hAnsiTheme="majorHAnsi" w:cstheme="majorBidi"/>
       <w:b/>
       <w:bCs/>
-      <w:color w:val="345A8A" w:themeColor="accent1" w:themeShade="B5"/>
-      <w:sz w:val="32"/>
-      <w:szCs w:val="32"/>
-    </w:rPr>
-  </w:style>
-  <w:style w:type="paragraph" w:styleId="berschrift2">
-    <w:name w:val="heading 2"/>
-    <w:basedOn w:val="Standard"/>
-    <w:next w:val="Standard"/>
-    <w:link w:val="berschrift2Zeichen"/>
+      <w:i/>
+      <w:iCs/>
+      <w:caps/>
+      <w:color w:val="262626" w:themeColor="text1" w:themeTint="D9"/>
+      <w:sz w:val="20"/>
+      <w:szCs w:val="20"/>
+    </w:rPr>
+  </w:style>
+  <w:style w:type="character" w:customStyle="1" w:styleId="berschrift8Zchn">
+    <w:name w:val="Überschrift 8 Zchn"/>
+    <w:basedOn w:val="Absatz-Standardschriftart"/>
+    <w:link w:val="berschrift8"/>
     <w:uiPriority w:val="9"/>
-    <w:unhideWhenUsed/>
-    <w:qFormat/>
-    <w:rsid w:val="00943C95"/>
-    <w:pPr>
-      <w:keepNext/>
-      <w:keepLines/>
-      <w:spacing w:before="200"/>
-      <w:outlineLvl w:val="1"/>
-    </w:pPr>
+    <w:semiHidden/>
+    <w:rsid w:val="00882D7B"/>
     <w:rPr>
       <w:rFonts w:asciiTheme="majorHAnsi" w:eastAsiaTheme="majorEastAsia" w:hAnsiTheme="majorHAnsi" w:cstheme="majorBidi"/>
       <w:b/>
       <w:bCs/>
-      <w:color w:val="4F81BD" w:themeColor="accent1"/>
-      <w:sz w:val="26"/>
-      <w:szCs w:val="26"/>
-    </w:rPr>
-  </w:style>
-  <w:style w:type="character" w:default="1" w:styleId="Absatzstandardschriftart">
-    <w:name w:val="Default Paragraph Font"/>
-    <w:uiPriority w:val="1"/>
+      <w:caps/>
+      <w:color w:val="7F7F7F" w:themeColor="text1" w:themeTint="80"/>
+      <w:sz w:val="20"/>
+      <w:szCs w:val="20"/>
+    </w:rPr>
+  </w:style>
+  <w:style w:type="character" w:customStyle="1" w:styleId="berschrift9Zchn">
+    <w:name w:val="Überschrift 9 Zchn"/>
+    <w:basedOn w:val="Absatz-Standardschriftart"/>
+    <w:link w:val="berschrift9"/>
+    <w:uiPriority w:val="9"/>
     <w:semiHidden/>
-    <w:unhideWhenUsed/>
-  </w:style>
-  <w:style w:type="table" w:default="1" w:styleId="NormaleTabelle">
-    <w:name w:val="Normal Table"/>
-    <w:uiPriority w:val="99"/>
-    <w:semiHidden/>
-    <w:unhideWhenUsed/>
-    <w:tblPr>
-      <w:tblInd w:w="0" w:type="dxa"/>
-      <w:tblCellMar>
-        <w:top w:w="0" w:type="dxa"/>
-        <w:left w:w="108" w:type="dxa"/>
-        <w:bottom w:w="0" w:type="dxa"/>
-        <w:right w:w="108" w:type="dxa"/>
-      </w:tblCellMar>
-    </w:tblPr>
-  </w:style>
-  <w:style w:type="numbering" w:default="1" w:styleId="KeineListe">
-    <w:name w:val="No List"/>
-    <w:uiPriority w:val="99"/>
-    <w:semiHidden/>
-    <w:unhideWhenUsed/>
-  </w:style>
-  <w:style w:type="paragraph" w:styleId="Titel">
-    <w:name w:val="Title"/>
-    <w:basedOn w:val="Standard"/>
-    <w:next w:val="Standard"/>
-    <w:link w:val="TitelZeichen"/>
-    <w:uiPriority w:val="10"/>
-    <w:qFormat/>
-    <w:rsid w:val="005B2A4F"/>
-    <w:pPr>
-      <w:pBdr>
-        <w:bottom w:val="single" w:sz="8" w:space="4" w:color="4F81BD" w:themeColor="accent1"/>
-      </w:pBdr>
-      <w:spacing w:after="300"/>
-      <w:contextualSpacing/>
-    </w:pPr>
-    <w:rPr>
-      <w:rFonts w:asciiTheme="majorHAnsi" w:eastAsiaTheme="majorEastAsia" w:hAnsiTheme="majorHAnsi" w:cstheme="majorBidi"/>
-      <w:color w:val="17365D" w:themeColor="text2" w:themeShade="BF"/>
-      <w:spacing w:val="5"/>
-      <w:kern w:val="28"/>
-      <w:sz w:val="52"/>
-      <w:szCs w:val="52"/>
-    </w:rPr>
-  </w:style>
-  <w:style w:type="character" w:customStyle="1" w:styleId="TitelZeichen">
-    <w:name w:val="Titel Zeichen"/>
-    <w:basedOn w:val="Absatzstandardschriftart"/>
-    <w:link w:val="Titel"/>
-    <w:uiPriority w:val="10"/>
-    <w:rsid w:val="005B2A4F"/>
-    <w:rPr>
-      <w:rFonts w:asciiTheme="majorHAnsi" w:eastAsiaTheme="majorEastAsia" w:hAnsiTheme="majorHAnsi" w:cstheme="majorBidi"/>
-      <w:color w:val="17365D" w:themeColor="text2" w:themeShade="BF"/>
-      <w:spacing w:val="5"/>
-      <w:kern w:val="28"/>
-      <w:sz w:val="52"/>
-      <w:szCs w:val="52"/>
-    </w:rPr>
-  </w:style>
-  <w:style w:type="character" w:customStyle="1" w:styleId="berschrift1Zeichen">
-    <w:name w:val="Überschrift 1 Zeichen"/>
-    <w:basedOn w:val="Absatzstandardschriftart"/>
-    <w:link w:val="berschrift1"/>
-    <w:uiPriority w:val="9"/>
-    <w:rsid w:val="005B2A4F"/>
+    <w:rsid w:val="00882D7B"/>
     <w:rPr>
       <w:rFonts w:asciiTheme="majorHAnsi" w:eastAsiaTheme="majorEastAsia" w:hAnsiTheme="majorHAnsi" w:cstheme="majorBidi"/>
       <w:b/>
       <w:bCs/>
-      <w:color w:val="345A8A" w:themeColor="accent1" w:themeShade="B5"/>
+      <w:i/>
+      <w:iCs/>
+      <w:caps/>
+      <w:color w:val="7F7F7F" w:themeColor="text1" w:themeTint="80"/>
+      <w:sz w:val="20"/>
+      <w:szCs w:val="20"/>
+    </w:rPr>
+  </w:style>
+  <w:style w:type="paragraph" w:styleId="Beschriftung">
+    <w:name w:val="caption"/>
+    <w:basedOn w:val="Standard"/>
+    <w:next w:val="Standard"/>
+    <w:uiPriority w:val="35"/>
+    <w:semiHidden/>
+    <w:unhideWhenUsed/>
+    <w:qFormat/>
+    <w:rsid w:val="00882D7B"/>
+    <w:pPr>
+      <w:spacing w:line="240" w:lineRule="auto"/>
+    </w:pPr>
+    <w:rPr>
+      <w:b/>
+      <w:bCs/>
+      <w:smallCaps/>
+      <w:color w:val="595959" w:themeColor="text1" w:themeTint="A6"/>
+    </w:rPr>
+  </w:style>
+  <w:style w:type="paragraph" w:styleId="Untertitel">
+    <w:name w:val="Subtitle"/>
+    <w:basedOn w:val="Standard"/>
+    <w:next w:val="Standard"/>
+    <w:link w:val="UntertitelZchn"/>
+    <w:uiPriority w:val="11"/>
+    <w:qFormat/>
+    <w:rsid w:val="00882D7B"/>
+    <w:pPr>
+      <w:numPr>
+        <w:ilvl w:val="1"/>
+      </w:numPr>
+    </w:pPr>
+    <w:rPr>
+      <w:rFonts w:asciiTheme="majorHAnsi" w:eastAsiaTheme="majorEastAsia" w:hAnsiTheme="majorHAnsi" w:cstheme="majorBidi"/>
+      <w:smallCaps/>
+      <w:color w:val="595959" w:themeColor="text1" w:themeTint="A6"/>
+      <w:sz w:val="28"/>
+      <w:szCs w:val="28"/>
+    </w:rPr>
+  </w:style>
+  <w:style w:type="character" w:customStyle="1" w:styleId="UntertitelZchn">
+    <w:name w:val="Untertitel Zchn"/>
+    <w:basedOn w:val="Absatz-Standardschriftart"/>
+    <w:link w:val="Untertitel"/>
+    <w:uiPriority w:val="11"/>
+    <w:rsid w:val="00882D7B"/>
+    <w:rPr>
+      <w:rFonts w:asciiTheme="majorHAnsi" w:eastAsiaTheme="majorEastAsia" w:hAnsiTheme="majorHAnsi" w:cstheme="majorBidi"/>
+      <w:smallCaps/>
+      <w:color w:val="595959" w:themeColor="text1" w:themeTint="A6"/>
+      <w:sz w:val="28"/>
+      <w:szCs w:val="28"/>
+    </w:rPr>
+  </w:style>
+  <w:style w:type="character" w:styleId="Fett">
+    <w:name w:val="Strong"/>
+    <w:basedOn w:val="Absatz-Standardschriftart"/>
+    <w:uiPriority w:val="22"/>
+    <w:qFormat/>
+    <w:rsid w:val="00882D7B"/>
+    <w:rPr>
+      <w:b/>
+      <w:bCs/>
+    </w:rPr>
+  </w:style>
+  <w:style w:type="character" w:styleId="Hervorhebung">
+    <w:name w:val="Emphasis"/>
+    <w:basedOn w:val="Absatz-Standardschriftart"/>
+    <w:uiPriority w:val="20"/>
+    <w:qFormat/>
+    <w:rsid w:val="00882D7B"/>
+    <w:rPr>
+      <w:i/>
+      <w:iCs/>
+    </w:rPr>
+  </w:style>
+  <w:style w:type="paragraph" w:styleId="KeinLeerraum">
+    <w:name w:val="No Spacing"/>
+    <w:uiPriority w:val="1"/>
+    <w:qFormat/>
+    <w:rsid w:val="00882D7B"/>
+    <w:pPr>
+      <w:spacing w:after="0" w:line="240" w:lineRule="auto"/>
+    </w:pPr>
+  </w:style>
+  <w:style w:type="paragraph" w:styleId="Zitat">
+    <w:name w:val="Quote"/>
+    <w:basedOn w:val="Standard"/>
+    <w:next w:val="Standard"/>
+    <w:link w:val="ZitatZchn"/>
+    <w:uiPriority w:val="29"/>
+    <w:qFormat/>
+    <w:rsid w:val="00882D7B"/>
+    <w:pPr>
+      <w:spacing w:before="160" w:line="240" w:lineRule="auto"/>
+      <w:ind w:left="720" w:right="720"/>
+    </w:pPr>
+    <w:rPr>
+      <w:rFonts w:asciiTheme="majorHAnsi" w:eastAsiaTheme="majorEastAsia" w:hAnsiTheme="majorHAnsi" w:cstheme="majorBidi"/>
+      <w:sz w:val="25"/>
+      <w:szCs w:val="25"/>
+    </w:rPr>
+  </w:style>
+  <w:style w:type="character" w:customStyle="1" w:styleId="ZitatZchn">
+    <w:name w:val="Zitat Zchn"/>
+    <w:basedOn w:val="Absatz-Standardschriftart"/>
+    <w:link w:val="Zitat"/>
+    <w:uiPriority w:val="29"/>
+    <w:rsid w:val="00882D7B"/>
+    <w:rPr>
+      <w:rFonts w:asciiTheme="majorHAnsi" w:eastAsiaTheme="majorEastAsia" w:hAnsiTheme="majorHAnsi" w:cstheme="majorBidi"/>
+      <w:sz w:val="25"/>
+      <w:szCs w:val="25"/>
+    </w:rPr>
+  </w:style>
+  <w:style w:type="paragraph" w:styleId="IntensivesZitat">
+    <w:name w:val="Intense Quote"/>
+    <w:basedOn w:val="Standard"/>
+    <w:next w:val="Standard"/>
+    <w:link w:val="IntensivesZitatZchn"/>
+    <w:uiPriority w:val="30"/>
+    <w:qFormat/>
+    <w:rsid w:val="00882D7B"/>
+    <w:pPr>
+      <w:spacing w:before="280" w:after="280" w:line="240" w:lineRule="auto"/>
+      <w:ind w:left="1080" w:right="1080"/>
+      <w:jc w:val="center"/>
+    </w:pPr>
+    <w:rPr>
+      <w:color w:val="404040" w:themeColor="text1" w:themeTint="BF"/>
       <w:sz w:val="32"/>
       <w:szCs w:val="32"/>
     </w:rPr>
   </w:style>
-  <w:style w:type="character" w:styleId="Link">
-    <w:name w:val="Hyperlink"/>
-    <w:basedOn w:val="Absatzstandardschriftart"/>
-    <w:uiPriority w:val="99"/>
-    <w:unhideWhenUsed/>
-    <w:rsid w:val="0060451E"/>
-    <w:rPr>
-      <w:color w:val="0000FF" w:themeColor="hyperlink"/>
-      <w:u w:val="single"/>
-    </w:rPr>
-  </w:style>
-  <w:style w:type="paragraph" w:styleId="Listenabsatz">
-    <w:name w:val="List Paragraph"/>
-    <w:basedOn w:val="Standard"/>
-    <w:uiPriority w:val="34"/>
+  <w:style w:type="character" w:customStyle="1" w:styleId="IntensivesZitatZchn">
+    <w:name w:val="Intensives Zitat Zchn"/>
+    <w:basedOn w:val="Absatz-Standardschriftart"/>
+    <w:link w:val="IntensivesZitat"/>
+    <w:uiPriority w:val="30"/>
+    <w:rsid w:val="00882D7B"/>
+    <w:rPr>
+      <w:color w:val="404040" w:themeColor="text1" w:themeTint="BF"/>
+      <w:sz w:val="32"/>
+      <w:szCs w:val="32"/>
+    </w:rPr>
+  </w:style>
+  <w:style w:type="character" w:styleId="SchwacheHervorhebung">
+    <w:name w:val="Subtle Emphasis"/>
+    <w:basedOn w:val="Absatz-Standardschriftart"/>
+    <w:uiPriority w:val="19"/>
     <w:qFormat/>
-    <w:rsid w:val="00FC1CF1"/>
-    <w:pPr>
-      <w:ind w:left="720"/>
-      <w:contextualSpacing/>
-    </w:pPr>
-  </w:style>
-  <w:style w:type="character" w:customStyle="1" w:styleId="berschrift2Zeichen">
-    <w:name w:val="Überschrift 2 Zeichen"/>
-    <w:basedOn w:val="Absatzstandardschriftart"/>
-    <w:link w:val="berschrift2"/>
-    <w:uiPriority w:val="9"/>
-    <w:rsid w:val="00943C95"/>
-    <w:rPr>
-      <w:rFonts w:asciiTheme="majorHAnsi" w:eastAsiaTheme="majorEastAsia" w:hAnsiTheme="majorHAnsi" w:cstheme="majorBidi"/>
+    <w:rsid w:val="00882D7B"/>
+    <w:rPr>
+      <w:i/>
+      <w:iCs/>
+      <w:color w:val="595959" w:themeColor="text1" w:themeTint="A6"/>
+    </w:rPr>
+  </w:style>
+  <w:style w:type="character" w:styleId="IntensiveHervorhebung">
+    <w:name w:val="Intense Emphasis"/>
+    <w:basedOn w:val="Absatz-Standardschriftart"/>
+    <w:uiPriority w:val="21"/>
+    <w:qFormat/>
+    <w:rsid w:val="00882D7B"/>
+    <w:rPr>
       <w:b/>
       <w:bCs/>
-      <w:color w:val="4F81BD" w:themeColor="accent1"/>
-      <w:sz w:val="26"/>
-      <w:szCs w:val="26"/>
-    </w:rPr>
+      <w:i/>
+      <w:iCs/>
+    </w:rPr>
+  </w:style>
+  <w:style w:type="character" w:styleId="SchwacherVerweis">
+    <w:name w:val="Subtle Reference"/>
+    <w:basedOn w:val="Absatz-Standardschriftart"/>
+    <w:uiPriority w:val="31"/>
+    <w:qFormat/>
+    <w:rsid w:val="00882D7B"/>
+    <w:rPr>
+      <w:smallCaps/>
+      <w:color w:val="404040" w:themeColor="text1" w:themeTint="BF"/>
+      <w:u w:val="single" w:color="7F7F7F" w:themeColor="text1" w:themeTint="80"/>
+    </w:rPr>
+  </w:style>
+  <w:style w:type="character" w:styleId="IntensiverVerweis">
+    <w:name w:val="Intense Reference"/>
+    <w:basedOn w:val="Absatz-Standardschriftart"/>
+    <w:uiPriority w:val="32"/>
+    <w:qFormat/>
+    <w:rsid w:val="00882D7B"/>
+    <w:rPr>
+      <w:b/>
+      <w:bCs/>
+      <w:caps w:val="0"/>
+      <w:smallCaps/>
+      <w:color w:val="auto"/>
+      <w:spacing w:val="3"/>
+      <w:u w:val="single"/>
+    </w:rPr>
+  </w:style>
+  <w:style w:type="character" w:styleId="Buchtitel">
+    <w:name w:val="Book Title"/>
+    <w:basedOn w:val="Absatz-Standardschriftart"/>
+    <w:uiPriority w:val="33"/>
+    <w:qFormat/>
+    <w:rsid w:val="00882D7B"/>
+    <w:rPr>
+      <w:b/>
+      <w:bCs/>
+      <w:smallCaps/>
+      <w:spacing w:val="7"/>
+    </w:rPr>
+  </w:style>
+  <w:style w:type="paragraph" w:styleId="Inhaltsverzeichnisberschrift">
+    <w:name w:val="TOC Heading"/>
+    <w:basedOn w:val="berschrift1"/>
+    <w:next w:val="Standard"/>
+    <w:uiPriority w:val="39"/>
+    <w:semiHidden/>
+    <w:unhideWhenUsed/>
+    <w:qFormat/>
+    <w:rsid w:val="00882D7B"/>
+    <w:pPr>
+      <w:outlineLvl w:val="9"/>
+    </w:pPr>
   </w:style>
 </w:styles>
 </file>
@@ -2434,4 +3320,16 @@
   </a:objectDefaults>
   <a:extraClrSchemeLst/>
 </a:theme>
+</file>
+
+<file path=customXml/item1.xml><?xml version="1.0" encoding="utf-8"?>
+<b:Sources xmlns:b="http://schemas.openxmlformats.org/officeDocument/2006/bibliography" xmlns="http://schemas.openxmlformats.org/officeDocument/2006/bibliography" SelectedStyle="\APASixthEditionOfficeOnline.xsl" StyleName="APA" Version="6"/>
+</file>
+
+<file path=customXml/itemProps1.xml><?xml version="1.0" encoding="utf-8"?>
+<ds:datastoreItem xmlns:ds="http://schemas.openxmlformats.org/officeDocument/2006/customXml" ds:itemID="{57FE920F-269E-458F-A094-B887C58AA0C6}">
+  <ds:schemaRefs>
+    <ds:schemaRef ds:uri="http://schemas.openxmlformats.org/officeDocument/2006/bibliography"/>
+  </ds:schemaRefs>
+</ds:datastoreItem>
 </file>
</xml_diff>